<commit_message>
Add Comapny request steps to Doc for Issue #77
</commit_message>
<xml_diff>
--- a/_project_docs/ETE Reman User Guide.docx
+++ b/_project_docs/ETE Reman User Guide.docx
@@ -1,10 +1,10 @@
 
 <file path=word/document.xml><?xml version="1.0" encoding="utf-8"?>
-<w:document xmlns:wpc="http://schemas.microsoft.com/office/word/2010/wordprocessingCanvas" xmlns:mc="http://schemas.openxmlformats.org/markup-compatibility/2006" xmlns:o="urn:schemas-microsoft-com:office:office" xmlns:r="http://schemas.openxmlformats.org/officeDocument/2006/relationships" xmlns:m="http://schemas.openxmlformats.org/officeDocument/2006/math" xmlns:v="urn:schemas-microsoft-com:vml" xmlns:wp14="http://schemas.microsoft.com/office/word/2010/wordprocessingDrawing" xmlns:wp="http://schemas.openxmlformats.org/drawingml/2006/wordprocessingDrawing" xmlns:w10="urn:schemas-microsoft-com:office:word" xmlns:w="http://schemas.openxmlformats.org/wordprocessingml/2006/main" xmlns:w14="http://schemas.microsoft.com/office/word/2010/wordml" xmlns:wpg="http://schemas.microsoft.com/office/word/2010/wordprocessingGroup" xmlns:wpi="http://schemas.microsoft.com/office/word/2010/wordprocessingInk" xmlns:wne="http://schemas.microsoft.com/office/word/2006/wordml" xmlns:wps="http://schemas.microsoft.com/office/word/2010/wordprocessingShape" mc:Ignorable="w14 wp14">
+<w:document xmlns:ve="http://schemas.openxmlformats.org/markup-compatibility/2006" xmlns:o="urn:schemas-microsoft-com:office:office" xmlns:r="http://schemas.openxmlformats.org/officeDocument/2006/relationships" xmlns:m="http://schemas.openxmlformats.org/officeDocument/2006/math" xmlns:v="urn:schemas-microsoft-com:vml" xmlns:wp="http://schemas.openxmlformats.org/drawingml/2006/wordprocessingDrawing" xmlns:w10="urn:schemas-microsoft-com:office:word" xmlns:w="http://schemas.openxmlformats.org/wordprocessingml/2006/main" xmlns:wne="http://schemas.microsoft.com/office/word/2006/wordml">
   <w:body>
     <w:p>
       <w:pPr>
-        <w:pStyle w:val="Heading1"/>
+        <w:pStyle w:val="1"/>
         <w:jc w:val="center"/>
         <w:rPr>
           <w:rFonts w:asciiTheme="majorHAnsi" w:hAnsiTheme="majorHAnsi" w:cstheme="majorBidi"/>
@@ -18,22 +18,40 @@
           <w:color w:val="365F91" w:themeColor="accent1" w:themeShade="BF"/>
           <w:lang w:val="en-US" w:eastAsia="ru-RU"/>
         </w:rPr>
-        <w:t>ETE Reman User Guide</w:t>
-      </w:r>
-    </w:p>
-    <w:p>
-      <w:pPr>
-        <w:rPr>
-          <w:rFonts w:ascii="Times New Roman" w:hAnsi="Times New Roman"/>
-          <w:sz w:val="24"/>
-          <w:szCs w:val="24"/>
-          <w:lang w:val="en-US"/>
-        </w:rPr>
-      </w:pPr>
-    </w:p>
-    <w:p>
-      <w:pPr>
-        <w:pStyle w:val="Heading3"/>
+        <w:t xml:space="preserve">ETE </w:t>
+      </w:r>
+      <w:proofErr w:type="spellStart"/>
+      <w:r>
+        <w:rPr>
+          <w:rFonts w:asciiTheme="majorHAnsi" w:hAnsiTheme="majorHAnsi" w:cstheme="majorBidi"/>
+          <w:color w:val="365F91" w:themeColor="accent1" w:themeShade="BF"/>
+          <w:lang w:val="en-US" w:eastAsia="ru-RU"/>
+        </w:rPr>
+        <w:t>Reman</w:t>
+      </w:r>
+      <w:proofErr w:type="spellEnd"/>
+      <w:r>
+        <w:rPr>
+          <w:rFonts w:asciiTheme="majorHAnsi" w:hAnsiTheme="majorHAnsi" w:cstheme="majorBidi"/>
+          <w:color w:val="365F91" w:themeColor="accent1" w:themeShade="BF"/>
+          <w:lang w:val="en-US" w:eastAsia="ru-RU"/>
+        </w:rPr>
+        <w:t xml:space="preserve"> User Guide</w:t>
+      </w:r>
+    </w:p>
+    <w:p>
+      <w:pPr>
+        <w:rPr>
+          <w:rFonts w:ascii="Times New Roman" w:hAnsi="Times New Roman"/>
+          <w:sz w:val="24"/>
+          <w:szCs w:val="24"/>
+          <w:lang w:val="en-US"/>
+        </w:rPr>
+      </w:pPr>
+    </w:p>
+    <w:p>
+      <w:pPr>
+        <w:pStyle w:val="3"/>
         <w:numPr>
           <w:ilvl w:val="0"/>
           <w:numId w:val="2"/>
@@ -81,7 +99,7 @@
     </w:p>
     <w:p>
       <w:pPr>
-        <w:pStyle w:val="ListParagraph"/>
+        <w:pStyle w:val="a5"/>
         <w:shd w:val="clear" w:color="auto" w:fill="FFFFFF"/>
         <w:spacing w:after="0" w:line="240" w:lineRule="auto"/>
         <w:ind w:hanging="360"/>
@@ -121,7 +139,7 @@
     </w:p>
     <w:p>
       <w:pPr>
-        <w:pStyle w:val="ListParagraph"/>
+        <w:pStyle w:val="a5"/>
         <w:shd w:val="clear" w:color="auto" w:fill="FFFFFF"/>
         <w:spacing w:after="0" w:line="240" w:lineRule="auto"/>
         <w:ind w:hanging="360"/>
@@ -184,10 +202,10 @@
                     </pic:cNvPicPr>
                   </pic:nvPicPr>
                   <pic:blipFill>
-                    <a:blip r:embed="rId7">
+                    <a:blip r:embed="rId6">
                       <a:extLst>
                         <a:ext uri="{28A0092B-C50C-407E-A947-70E740481C1C}">
-                          <a14:useLocalDpi xmlns:a14="http://schemas.microsoft.com/office/drawing/2010/main" val="0"/>
+                          <a14:useLocalDpi xmlns:a14="http://schemas.microsoft.com/office/drawing/2010/main" xmlns:wps="http://schemas.microsoft.com/office/word/2010/wordprocessingShape" xmlns:wpi="http://schemas.microsoft.com/office/word/2010/wordprocessingInk" xmlns:wpg="http://schemas.microsoft.com/office/word/2010/wordprocessingGroup" xmlns:w14="http://schemas.microsoft.com/office/word/2010/wordml" xmlns:w="http://schemas.openxmlformats.org/wordprocessingml/2006/main" xmlns:w10="urn:schemas-microsoft-com:office:word" xmlns:wp14="http://schemas.microsoft.com/office/word/2010/wordprocessingDrawing" xmlns:v="urn:schemas-microsoft-com:vml" xmlns:o="urn:schemas-microsoft-com:office:office" xmlns:mc="http://schemas.openxmlformats.org/markup-compatibility/2006" xmlns:wpc="http://schemas.microsoft.com/office/word/2010/wordprocessingCanvas" xmlns="" val="0"/>
                         </a:ext>
                       </a:extLst>
                     </a:blip>
@@ -218,7 +236,7 @@
     </w:p>
     <w:p>
       <w:pPr>
-        <w:pStyle w:val="ListParagraph"/>
+        <w:pStyle w:val="a5"/>
         <w:shd w:val="clear" w:color="auto" w:fill="FFFFFF"/>
         <w:spacing w:after="0" w:line="240" w:lineRule="auto"/>
         <w:ind w:hanging="360"/>
@@ -303,10 +321,10 @@
                     </pic:cNvPicPr>
                   </pic:nvPicPr>
                   <pic:blipFill>
-                    <a:blip r:embed="rId8">
+                    <a:blip r:embed="rId7">
                       <a:extLst>
                         <a:ext uri="{28A0092B-C50C-407E-A947-70E740481C1C}">
-                          <a14:useLocalDpi xmlns:a14="http://schemas.microsoft.com/office/drawing/2010/main" val="0"/>
+                          <a14:useLocalDpi xmlns:a14="http://schemas.microsoft.com/office/drawing/2010/main" xmlns:wps="http://schemas.microsoft.com/office/word/2010/wordprocessingShape" xmlns:wpi="http://schemas.microsoft.com/office/word/2010/wordprocessingInk" xmlns:wpg="http://schemas.microsoft.com/office/word/2010/wordprocessingGroup" xmlns:w14="http://schemas.microsoft.com/office/word/2010/wordml" xmlns:w="http://schemas.openxmlformats.org/wordprocessingml/2006/main" xmlns:w10="urn:schemas-microsoft-com:office:word" xmlns:wp14="http://schemas.microsoft.com/office/word/2010/wordprocessingDrawing" xmlns:v="urn:schemas-microsoft-com:vml" xmlns:o="urn:schemas-microsoft-com:office:office" xmlns:mc="http://schemas.openxmlformats.org/markup-compatibility/2006" xmlns:wpc="http://schemas.microsoft.com/office/word/2010/wordprocessingCanvas" xmlns="" val="0"/>
                         </a:ext>
                       </a:extLst>
                     </a:blip>
@@ -337,7 +355,7 @@
     </w:p>
     <w:p>
       <w:pPr>
-        <w:pStyle w:val="ListParagraph"/>
+        <w:pStyle w:val="a5"/>
         <w:shd w:val="clear" w:color="auto" w:fill="FFFFFF"/>
         <w:spacing w:after="0" w:line="240" w:lineRule="auto"/>
         <w:ind w:hanging="360"/>
@@ -421,7 +439,7 @@
     </w:p>
     <w:p>
       <w:pPr>
-        <w:pStyle w:val="ListParagraph"/>
+        <w:pStyle w:val="a5"/>
         <w:shd w:val="clear" w:color="auto" w:fill="FFFFFF"/>
         <w:spacing w:after="0" w:line="240" w:lineRule="auto"/>
         <w:ind w:hanging="360"/>
@@ -495,10 +513,10 @@
                     </pic:cNvPicPr>
                   </pic:nvPicPr>
                   <pic:blipFill>
-                    <a:blip r:embed="rId9">
+                    <a:blip r:embed="rId8">
                       <a:extLst>
                         <a:ext uri="{28A0092B-C50C-407E-A947-70E740481C1C}">
-                          <a14:useLocalDpi xmlns:a14="http://schemas.microsoft.com/office/drawing/2010/main" val="0"/>
+                          <a14:useLocalDpi xmlns:a14="http://schemas.microsoft.com/office/drawing/2010/main" xmlns:wps="http://schemas.microsoft.com/office/word/2010/wordprocessingShape" xmlns:wpi="http://schemas.microsoft.com/office/word/2010/wordprocessingInk" xmlns:wpg="http://schemas.microsoft.com/office/word/2010/wordprocessingGroup" xmlns:w14="http://schemas.microsoft.com/office/word/2010/wordml" xmlns:w="http://schemas.openxmlformats.org/wordprocessingml/2006/main" xmlns:w10="urn:schemas-microsoft-com:office:word" xmlns:wp14="http://schemas.microsoft.com/office/word/2010/wordprocessingDrawing" xmlns:v="urn:schemas-microsoft-com:vml" xmlns:o="urn:schemas-microsoft-com:office:office" xmlns:mc="http://schemas.openxmlformats.org/markup-compatibility/2006" xmlns:wpc="http://schemas.microsoft.com/office/word/2010/wordprocessingCanvas" xmlns="" val="0"/>
                         </a:ext>
                       </a:extLst>
                     </a:blip>
@@ -529,7 +547,18 @@
     </w:p>
     <w:p>
       <w:pPr>
-        <w:pStyle w:val="ListParagraph"/>
+        <w:jc w:val="center"/>
+        <w:rPr>
+          <w:rFonts w:ascii="Times New Roman" w:hAnsi="Times New Roman"/>
+          <w:sz w:val="24"/>
+          <w:szCs w:val="24"/>
+          <w:lang w:val="en-US"/>
+        </w:rPr>
+      </w:pPr>
+    </w:p>
+    <w:p>
+      <w:pPr>
+        <w:pStyle w:val="a5"/>
         <w:shd w:val="clear" w:color="auto" w:fill="FFFFFF"/>
         <w:spacing w:after="0" w:line="240" w:lineRule="auto"/>
         <w:ind w:hanging="360"/>
@@ -553,6 +582,7 @@
           <w:szCs w:val="24"/>
           <w:lang w:val="en-US" w:eastAsia="ru-RU"/>
         </w:rPr>
+        <w:lastRenderedPageBreak/>
         <w:t xml:space="preserve">5. </w:t>
       </w:r>
       <w:r>
@@ -631,17 +661,6 @@
           <w:lang w:val="en-US" w:eastAsia="ru-RU"/>
         </w:rPr>
         <w:t xml:space="preserve">: </w:t>
-      </w:r>
-      <w:r>
-        <w:rPr>
-          <w:rFonts w:asciiTheme="minorHAnsi" w:eastAsia="Times New Roman" w:hAnsiTheme="minorHAnsi"/>
-          <w:bCs/>
-          <w:color w:val="333333"/>
-          <w:sz w:val="24"/>
-          <w:szCs w:val="24"/>
-          <w:lang w:val="en-US" w:eastAsia="ru-RU"/>
-        </w:rPr>
-        <w:t xml:space="preserve"> </w:t>
       </w:r>
     </w:p>
     <w:p>
@@ -662,7 +681,6 @@
           <w:szCs w:val="28"/>
           <w:lang w:eastAsia="ru-RU"/>
         </w:rPr>
-        <w:lastRenderedPageBreak/>
         <w:drawing>
           <wp:inline distT="0" distB="0" distL="0" distR="0">
             <wp:extent cx="6245860" cy="2891155"/>
@@ -681,10 +699,10 @@
                     </pic:cNvPicPr>
                   </pic:nvPicPr>
                   <pic:blipFill>
-                    <a:blip r:embed="rId10">
+                    <a:blip r:embed="rId9">
                       <a:extLst>
                         <a:ext uri="{28A0092B-C50C-407E-A947-70E740481C1C}">
-                          <a14:useLocalDpi xmlns:a14="http://schemas.microsoft.com/office/drawing/2010/main" val="0"/>
+                          <a14:useLocalDpi xmlns:a14="http://schemas.microsoft.com/office/drawing/2010/main" xmlns:wps="http://schemas.microsoft.com/office/word/2010/wordprocessingShape" xmlns:wpi="http://schemas.microsoft.com/office/word/2010/wordprocessingInk" xmlns:wpg="http://schemas.microsoft.com/office/word/2010/wordprocessingGroup" xmlns:w14="http://schemas.microsoft.com/office/word/2010/wordml" xmlns:w="http://schemas.openxmlformats.org/wordprocessingml/2006/main" xmlns:w10="urn:schemas-microsoft-com:office:word" xmlns:wp14="http://schemas.microsoft.com/office/word/2010/wordprocessingDrawing" xmlns:v="urn:schemas-microsoft-com:vml" xmlns:o="urn:schemas-microsoft-com:office:office" xmlns:mc="http://schemas.openxmlformats.org/markup-compatibility/2006" xmlns:wpc="http://schemas.microsoft.com/office/word/2010/wordprocessingCanvas" xmlns="" val="0"/>
                         </a:ext>
                       </a:extLst>
                     </a:blip>
@@ -751,10 +769,10 @@
                     </pic:cNvPicPr>
                   </pic:nvPicPr>
                   <pic:blipFill>
-                    <a:blip r:embed="rId11">
+                    <a:blip r:embed="rId10">
                       <a:extLst>
                         <a:ext uri="{28A0092B-C50C-407E-A947-70E740481C1C}">
-                          <a14:useLocalDpi xmlns:a14="http://schemas.microsoft.com/office/drawing/2010/main" val="0"/>
+                          <a14:useLocalDpi xmlns:a14="http://schemas.microsoft.com/office/drawing/2010/main" xmlns:wps="http://schemas.microsoft.com/office/word/2010/wordprocessingShape" xmlns:wpi="http://schemas.microsoft.com/office/word/2010/wordprocessingInk" xmlns:wpg="http://schemas.microsoft.com/office/word/2010/wordprocessingGroup" xmlns:w14="http://schemas.microsoft.com/office/word/2010/wordml" xmlns:w="http://schemas.openxmlformats.org/wordprocessingml/2006/main" xmlns:w10="urn:schemas-microsoft-com:office:word" xmlns:wp14="http://schemas.microsoft.com/office/word/2010/wordprocessingDrawing" xmlns:v="urn:schemas-microsoft-com:vml" xmlns:o="urn:schemas-microsoft-com:office:office" xmlns:mc="http://schemas.openxmlformats.org/markup-compatibility/2006" xmlns:wpc="http://schemas.microsoft.com/office/word/2010/wordprocessingCanvas" xmlns="" val="0"/>
                         </a:ext>
                       </a:extLst>
                     </a:blip>
@@ -828,10 +846,10 @@
                     </pic:cNvPicPr>
                   </pic:nvPicPr>
                   <pic:blipFill>
-                    <a:blip r:embed="rId12">
+                    <a:blip r:embed="rId11">
                       <a:extLst>
                         <a:ext uri="{28A0092B-C50C-407E-A947-70E740481C1C}">
-                          <a14:useLocalDpi xmlns:a14="http://schemas.microsoft.com/office/drawing/2010/main" val="0"/>
+                          <a14:useLocalDpi xmlns:a14="http://schemas.microsoft.com/office/drawing/2010/main" xmlns:wps="http://schemas.microsoft.com/office/word/2010/wordprocessingShape" xmlns:wpi="http://schemas.microsoft.com/office/word/2010/wordprocessingInk" xmlns:wpg="http://schemas.microsoft.com/office/word/2010/wordprocessingGroup" xmlns:w14="http://schemas.microsoft.com/office/word/2010/wordml" xmlns:w="http://schemas.openxmlformats.org/wordprocessingml/2006/main" xmlns:w10="urn:schemas-microsoft-com:office:word" xmlns:wp14="http://schemas.microsoft.com/office/word/2010/wordprocessingDrawing" xmlns:v="urn:schemas-microsoft-com:vml" xmlns:o="urn:schemas-microsoft-com:office:office" xmlns:mc="http://schemas.openxmlformats.org/markup-compatibility/2006" xmlns:wpc="http://schemas.microsoft.com/office/word/2010/wordprocessingCanvas" xmlns="" val="0"/>
                         </a:ext>
                       </a:extLst>
                     </a:blip>
@@ -872,7 +890,37 @@
     </w:p>
     <w:p>
       <w:pPr>
-        <w:pStyle w:val="ListParagraph"/>
+        <w:rPr>
+          <w:rFonts w:ascii="Times New Roman" w:hAnsi="Times New Roman"/>
+          <w:sz w:val="28"/>
+          <w:szCs w:val="28"/>
+          <w:lang w:val="en-US"/>
+        </w:rPr>
+      </w:pPr>
+    </w:p>
+    <w:p>
+      <w:pPr>
+        <w:rPr>
+          <w:rFonts w:ascii="Times New Roman" w:hAnsi="Times New Roman"/>
+          <w:sz w:val="28"/>
+          <w:szCs w:val="28"/>
+          <w:lang w:val="en-US"/>
+        </w:rPr>
+      </w:pPr>
+    </w:p>
+    <w:p>
+      <w:pPr>
+        <w:rPr>
+          <w:rFonts w:ascii="Times New Roman" w:hAnsi="Times New Roman"/>
+          <w:sz w:val="28"/>
+          <w:szCs w:val="28"/>
+          <w:lang w:val="en-US"/>
+        </w:rPr>
+      </w:pPr>
+    </w:p>
+    <w:p>
+      <w:pPr>
+        <w:pStyle w:val="a5"/>
         <w:shd w:val="clear" w:color="auto" w:fill="FFFFFF"/>
         <w:spacing w:after="0" w:line="240" w:lineRule="auto"/>
         <w:ind w:hanging="360"/>
@@ -896,6 +944,7 @@
           <w:szCs w:val="24"/>
           <w:lang w:val="en-US" w:eastAsia="ru-RU"/>
         </w:rPr>
+        <w:lastRenderedPageBreak/>
         <w:t>6. Press "Save Company" button in the top right corner</w:t>
       </w:r>
       <w:r>
@@ -939,7 +988,6 @@
           <w:szCs w:val="28"/>
           <w:lang w:eastAsia="ru-RU"/>
         </w:rPr>
-        <w:lastRenderedPageBreak/>
         <w:drawing>
           <wp:inline distT="0" distB="0" distL="0" distR="0">
             <wp:extent cx="4761865" cy="1470025"/>
@@ -958,10 +1006,10 @@
                     </pic:cNvPicPr>
                   </pic:nvPicPr>
                   <pic:blipFill>
-                    <a:blip r:embed="rId13">
+                    <a:blip r:embed="rId12">
                       <a:extLst>
                         <a:ext uri="{28A0092B-C50C-407E-A947-70E740481C1C}">
-                          <a14:useLocalDpi xmlns:a14="http://schemas.microsoft.com/office/drawing/2010/main" val="0"/>
+                          <a14:useLocalDpi xmlns:a14="http://schemas.microsoft.com/office/drawing/2010/main" xmlns:wps="http://schemas.microsoft.com/office/word/2010/wordprocessingShape" xmlns:wpi="http://schemas.microsoft.com/office/word/2010/wordprocessingInk" xmlns:wpg="http://schemas.microsoft.com/office/word/2010/wordprocessingGroup" xmlns:w14="http://schemas.microsoft.com/office/word/2010/wordml" xmlns:w="http://schemas.openxmlformats.org/wordprocessingml/2006/main" xmlns:w10="urn:schemas-microsoft-com:office:word" xmlns:wp14="http://schemas.microsoft.com/office/word/2010/wordprocessingDrawing" xmlns:v="urn:schemas-microsoft-com:vml" xmlns:o="urn:schemas-microsoft-com:office:office" xmlns:mc="http://schemas.openxmlformats.org/markup-compatibility/2006" xmlns:wpc="http://schemas.microsoft.com/office/word/2010/wordprocessingCanvas" xmlns="" val="0"/>
                         </a:ext>
                       </a:extLst>
                     </a:blip>
@@ -992,7 +1040,7 @@
     </w:p>
     <w:p>
       <w:pPr>
-        <w:pStyle w:val="ListParagraph"/>
+        <w:pStyle w:val="a5"/>
         <w:shd w:val="clear" w:color="auto" w:fill="FFFFFF"/>
         <w:spacing w:after="0" w:line="240" w:lineRule="auto"/>
         <w:ind w:hanging="360"/>
@@ -1131,10 +1179,10 @@
                     </pic:cNvPicPr>
                   </pic:nvPicPr>
                   <pic:blipFill>
-                    <a:blip r:embed="rId14">
+                    <a:blip r:embed="rId13">
                       <a:extLst>
                         <a:ext uri="{28A0092B-C50C-407E-A947-70E740481C1C}">
-                          <a14:useLocalDpi xmlns:a14="http://schemas.microsoft.com/office/drawing/2010/main" val="0"/>
+                          <a14:useLocalDpi xmlns:a14="http://schemas.microsoft.com/office/drawing/2010/main" xmlns:wps="http://schemas.microsoft.com/office/word/2010/wordprocessingShape" xmlns:wpi="http://schemas.microsoft.com/office/word/2010/wordprocessingInk" xmlns:wpg="http://schemas.microsoft.com/office/word/2010/wordprocessingGroup" xmlns:w14="http://schemas.microsoft.com/office/word/2010/wordml" xmlns:w="http://schemas.openxmlformats.org/wordprocessingml/2006/main" xmlns:w10="urn:schemas-microsoft-com:office:word" xmlns:wp14="http://schemas.microsoft.com/office/word/2010/wordprocessingDrawing" xmlns:v="urn:schemas-microsoft-com:vml" xmlns:o="urn:schemas-microsoft-com:office:office" xmlns:mc="http://schemas.openxmlformats.org/markup-compatibility/2006" xmlns:wpc="http://schemas.microsoft.com/office/word/2010/wordprocessingCanvas" xmlns="" val="0"/>
                         </a:ext>
                       </a:extLst>
                     </a:blip>
@@ -1357,7 +1405,7 @@
     </w:p>
     <w:p>
       <w:pPr>
-        <w:pStyle w:val="Heading3"/>
+        <w:pStyle w:val="3"/>
         <w:numPr>
           <w:ilvl w:val="0"/>
           <w:numId w:val="2"/>
@@ -1380,7 +1428,7 @@
     </w:p>
     <w:p>
       <w:pPr>
-        <w:pStyle w:val="ListParagraph"/>
+        <w:pStyle w:val="a5"/>
         <w:shd w:val="clear" w:color="auto" w:fill="FFFFFF"/>
         <w:spacing w:after="0" w:line="240" w:lineRule="auto"/>
         <w:ind w:hanging="360"/>
@@ -1398,7 +1446,7 @@
     </w:p>
     <w:p>
       <w:pPr>
-        <w:pStyle w:val="ListParagraph"/>
+        <w:pStyle w:val="a5"/>
         <w:shd w:val="clear" w:color="auto" w:fill="FFFFFF"/>
         <w:spacing w:after="0" w:line="240" w:lineRule="auto"/>
         <w:ind w:hanging="360"/>
@@ -1438,7 +1486,7 @@
     </w:p>
     <w:p>
       <w:pPr>
-        <w:pStyle w:val="ListParagraph"/>
+        <w:pStyle w:val="a5"/>
         <w:shd w:val="clear" w:color="auto" w:fill="FFFFFF"/>
         <w:spacing w:after="0" w:line="240" w:lineRule="auto"/>
         <w:ind w:hanging="360"/>
@@ -1502,10 +1550,10 @@
                     </pic:cNvPicPr>
                   </pic:nvPicPr>
                   <pic:blipFill>
-                    <a:blip r:embed="rId7">
+                    <a:blip r:embed="rId6">
                       <a:extLst>
                         <a:ext uri="{28A0092B-C50C-407E-A947-70E740481C1C}">
-                          <a14:useLocalDpi xmlns:a14="http://schemas.microsoft.com/office/drawing/2010/main" val="0"/>
+                          <a14:useLocalDpi xmlns:a14="http://schemas.microsoft.com/office/drawing/2010/main" xmlns:wps="http://schemas.microsoft.com/office/word/2010/wordprocessingShape" xmlns:wpi="http://schemas.microsoft.com/office/word/2010/wordprocessingInk" xmlns:wpg="http://schemas.microsoft.com/office/word/2010/wordprocessingGroup" xmlns:w14="http://schemas.microsoft.com/office/word/2010/wordml" xmlns:w="http://schemas.openxmlformats.org/wordprocessingml/2006/main" xmlns:w10="urn:schemas-microsoft-com:office:word" xmlns:wp14="http://schemas.microsoft.com/office/word/2010/wordprocessingDrawing" xmlns:v="urn:schemas-microsoft-com:vml" xmlns:o="urn:schemas-microsoft-com:office:office" xmlns:mc="http://schemas.openxmlformats.org/markup-compatibility/2006" xmlns:wpc="http://schemas.microsoft.com/office/word/2010/wordprocessingCanvas" xmlns="" val="0"/>
                         </a:ext>
                       </a:extLst>
                     </a:blip>
@@ -1536,7 +1584,7 @@
     </w:p>
     <w:p>
       <w:pPr>
-        <w:pStyle w:val="ListParagraph"/>
+        <w:pStyle w:val="a5"/>
         <w:shd w:val="clear" w:color="auto" w:fill="FFFFFF"/>
         <w:spacing w:after="0" w:line="240" w:lineRule="auto"/>
         <w:ind w:hanging="360"/>
@@ -1644,10 +1692,10 @@
                     </pic:cNvPicPr>
                   </pic:nvPicPr>
                   <pic:blipFill>
-                    <a:blip r:embed="rId15">
+                    <a:blip r:embed="rId14">
                       <a:extLst>
                         <a:ext uri="{28A0092B-C50C-407E-A947-70E740481C1C}">
-                          <a14:useLocalDpi xmlns:a14="http://schemas.microsoft.com/office/drawing/2010/main" val="0"/>
+                          <a14:useLocalDpi xmlns:a14="http://schemas.microsoft.com/office/drawing/2010/main" xmlns:wps="http://schemas.microsoft.com/office/word/2010/wordprocessingShape" xmlns:wpi="http://schemas.microsoft.com/office/word/2010/wordprocessingInk" xmlns:wpg="http://schemas.microsoft.com/office/word/2010/wordprocessingGroup" xmlns:w14="http://schemas.microsoft.com/office/word/2010/wordml" xmlns:w="http://schemas.openxmlformats.org/wordprocessingml/2006/main" xmlns:w10="urn:schemas-microsoft-com:office:word" xmlns:wp14="http://schemas.microsoft.com/office/word/2010/wordprocessingDrawing" xmlns:v="urn:schemas-microsoft-com:vml" xmlns:o="urn:schemas-microsoft-com:office:office" xmlns:mc="http://schemas.openxmlformats.org/markup-compatibility/2006" xmlns:wpc="http://schemas.microsoft.com/office/word/2010/wordprocessingCanvas" xmlns="" val="0"/>
                         </a:ext>
                       </a:extLst>
                     </a:blip>
@@ -1678,7 +1726,7 @@
     </w:p>
     <w:p>
       <w:pPr>
-        <w:pStyle w:val="ListParagraph"/>
+        <w:pStyle w:val="a5"/>
         <w:shd w:val="clear" w:color="auto" w:fill="FFFFFF"/>
         <w:spacing w:after="0" w:line="240" w:lineRule="auto"/>
         <w:ind w:hanging="360"/>
@@ -1693,6 +1741,7 @@
           <w:lang w:val="en-US" w:eastAsia="ru-RU"/>
         </w:rPr>
       </w:pPr>
+      <w:proofErr w:type="gramStart"/>
       <w:r>
         <w:rPr>
           <w:rFonts w:asciiTheme="minorHAnsi" w:eastAsia="Times New Roman" w:hAnsiTheme="minorHAnsi"/>
@@ -1706,17 +1755,6 @@
       </w:r>
       <w:r>
         <w:rPr>
-          <w:rFonts w:asciiTheme="minorHAnsi" w:eastAsia="Times New Roman" w:hAnsiTheme="minorHAnsi"/>
-          <w:bCs/>
-          <w:color w:val="333333"/>
-          <w:sz w:val="24"/>
-          <w:szCs w:val="24"/>
-          <w:lang w:val="en-US" w:eastAsia="ru-RU"/>
-        </w:rPr>
-        <w:t xml:space="preserve"> </w:t>
-      </w:r>
-      <w:r>
-        <w:rPr>
           <w:rFonts w:eastAsia="Times New Roman"/>
           <w:bCs/>
           <w:color w:val="333333"/>
@@ -1724,8 +1762,9 @@
           <w:szCs w:val="24"/>
           <w:lang w:val="en-US" w:eastAsia="ru-RU"/>
         </w:rPr>
-        <w:t>On that page you can edit already available c</w:t>
-      </w:r>
+        <w:t>On</w:t>
+      </w:r>
+      <w:proofErr w:type="gramEnd"/>
       <w:r>
         <w:rPr>
           <w:rFonts w:eastAsia="Times New Roman"/>
@@ -1735,6 +1774,17 @@
           <w:szCs w:val="24"/>
           <w:lang w:val="en-US" w:eastAsia="ru-RU"/>
         </w:rPr>
+        <w:t xml:space="preserve"> that page you can edit already available c</w:t>
+      </w:r>
+      <w:r>
+        <w:rPr>
+          <w:rFonts w:eastAsia="Times New Roman"/>
+          <w:bCs/>
+          <w:color w:val="333333"/>
+          <w:sz w:val="24"/>
+          <w:szCs w:val="24"/>
+          <w:lang w:val="en-US" w:eastAsia="ru-RU"/>
+        </w:rPr>
         <w:t xml:space="preserve">ustomers </w:t>
       </w:r>
       <w:r>
@@ -1751,7 +1801,7 @@
     </w:p>
     <w:p>
       <w:pPr>
-        <w:pStyle w:val="ListParagraph"/>
+        <w:pStyle w:val="a5"/>
         <w:shd w:val="clear" w:color="auto" w:fill="FFFFFF"/>
         <w:spacing w:after="0" w:line="240" w:lineRule="auto"/>
         <w:ind w:hanging="360"/>
@@ -1802,7 +1852,7 @@
     </w:p>
     <w:p>
       <w:pPr>
-        <w:pStyle w:val="ListParagraph"/>
+        <w:pStyle w:val="a5"/>
         <w:shd w:val="clear" w:color="auto" w:fill="FFFFFF"/>
         <w:spacing w:after="0" w:line="240" w:lineRule="auto"/>
         <w:ind w:hanging="360"/>
@@ -1854,10 +1904,10 @@
                     </pic:cNvPicPr>
                   </pic:nvPicPr>
                   <pic:blipFill>
-                    <a:blip r:embed="rId16">
+                    <a:blip r:embed="rId15">
                       <a:extLst>
                         <a:ext uri="{28A0092B-C50C-407E-A947-70E740481C1C}">
-                          <a14:useLocalDpi xmlns:a14="http://schemas.microsoft.com/office/drawing/2010/main" val="0"/>
+                          <a14:useLocalDpi xmlns:a14="http://schemas.microsoft.com/office/drawing/2010/main" xmlns:wps="http://schemas.microsoft.com/office/word/2010/wordprocessingShape" xmlns:wpi="http://schemas.microsoft.com/office/word/2010/wordprocessingInk" xmlns:wpg="http://schemas.microsoft.com/office/word/2010/wordprocessingGroup" xmlns:w14="http://schemas.microsoft.com/office/word/2010/wordml" xmlns:w="http://schemas.openxmlformats.org/wordprocessingml/2006/main" xmlns:w10="urn:schemas-microsoft-com:office:word" xmlns:wp14="http://schemas.microsoft.com/office/word/2010/wordprocessingDrawing" xmlns:v="urn:schemas-microsoft-com:vml" xmlns:o="urn:schemas-microsoft-com:office:office" xmlns:mc="http://schemas.openxmlformats.org/markup-compatibility/2006" xmlns:wpc="http://schemas.microsoft.com/office/word/2010/wordprocessingCanvas" xmlns="" val="0"/>
                         </a:ext>
                       </a:extLst>
                     </a:blip>
@@ -1922,13 +1972,30 @@
           <w:rFonts w:ascii="Times New Roman" w:hAnsi="Times New Roman"/>
           <w:sz w:val="24"/>
           <w:szCs w:val="24"/>
-          <w:lang w:val="en-US"/>
-        </w:rPr>
-      </w:pPr>
-    </w:p>
-    <w:p>
-      <w:pPr>
-        <w:pStyle w:val="ListParagraph"/>
+        </w:rPr>
+      </w:pPr>
+    </w:p>
+    <w:p>
+      <w:pPr>
+        <w:rPr>
+          <w:rFonts w:ascii="Times New Roman" w:hAnsi="Times New Roman"/>
+          <w:sz w:val="24"/>
+          <w:szCs w:val="24"/>
+        </w:rPr>
+      </w:pPr>
+    </w:p>
+    <w:p>
+      <w:pPr>
+        <w:rPr>
+          <w:rFonts w:ascii="Times New Roman" w:hAnsi="Times New Roman"/>
+          <w:sz w:val="24"/>
+          <w:szCs w:val="24"/>
+        </w:rPr>
+      </w:pPr>
+    </w:p>
+    <w:p>
+      <w:pPr>
+        <w:pStyle w:val="a5"/>
         <w:shd w:val="clear" w:color="auto" w:fill="FFFFFF"/>
         <w:spacing w:after="0" w:line="240" w:lineRule="auto"/>
         <w:ind w:hanging="360"/>
@@ -1952,6 +2019,7 @@
           <w:szCs w:val="24"/>
           <w:lang w:val="en-US" w:eastAsia="ru-RU"/>
         </w:rPr>
+        <w:lastRenderedPageBreak/>
         <w:t xml:space="preserve">5. Fill in all necessary fields </w:t>
       </w:r>
       <w:r>
@@ -1983,7 +2051,6 @@
           <w:szCs w:val="24"/>
           <w:lang w:eastAsia="ru-RU"/>
         </w:rPr>
-        <w:lastRenderedPageBreak/>
         <w:drawing>
           <wp:inline distT="0" distB="0" distL="0" distR="0">
             <wp:extent cx="6478270" cy="5514340"/>
@@ -2002,10 +2069,10 @@
                     </pic:cNvPicPr>
                   </pic:nvPicPr>
                   <pic:blipFill>
-                    <a:blip r:embed="rId17">
+                    <a:blip r:embed="rId16">
                       <a:extLst>
                         <a:ext uri="{28A0092B-C50C-407E-A947-70E740481C1C}">
-                          <a14:useLocalDpi xmlns:a14="http://schemas.microsoft.com/office/drawing/2010/main" val="0"/>
+                          <a14:useLocalDpi xmlns:a14="http://schemas.microsoft.com/office/drawing/2010/main" xmlns:wps="http://schemas.microsoft.com/office/word/2010/wordprocessingShape" xmlns:wpi="http://schemas.microsoft.com/office/word/2010/wordprocessingInk" xmlns:wpg="http://schemas.microsoft.com/office/word/2010/wordprocessingGroup" xmlns:w14="http://schemas.microsoft.com/office/word/2010/wordml" xmlns:w="http://schemas.openxmlformats.org/wordprocessingml/2006/main" xmlns:w10="urn:schemas-microsoft-com:office:word" xmlns:wp14="http://schemas.microsoft.com/office/word/2010/wordprocessingDrawing" xmlns:v="urn:schemas-microsoft-com:vml" xmlns:o="urn:schemas-microsoft-com:office:office" xmlns:mc="http://schemas.openxmlformats.org/markup-compatibility/2006" xmlns:wpc="http://schemas.microsoft.com/office/word/2010/wordprocessingCanvas" xmlns="" val="0"/>
                         </a:ext>
                       </a:extLst>
                     </a:blip>
@@ -2037,19 +2104,21 @@
     <w:p>
       <w:pPr>
         <w:rPr>
-          <w:rStyle w:val="IntenseEmphasis"/>
-        </w:rPr>
-      </w:pPr>
-      <w:r>
-        <w:rPr>
-          <w:rStyle w:val="IntenseEmphasis"/>
+          <w:rStyle w:val="a6"/>
+          <w:lang w:val="en-US"/>
+        </w:rPr>
+      </w:pPr>
+      <w:r>
+        <w:rPr>
+          <w:rStyle w:val="a6"/>
+          <w:lang w:val="en-US"/>
         </w:rPr>
         <w:t>Fields Explanation:</w:t>
       </w:r>
     </w:p>
     <w:p>
       <w:pPr>
-        <w:pStyle w:val="ListParagraph"/>
+        <w:pStyle w:val="a5"/>
         <w:shd w:val="clear" w:color="auto" w:fill="FFFFFF"/>
         <w:spacing w:after="0" w:line="240" w:lineRule="auto"/>
         <w:ind w:hanging="360"/>
@@ -2096,7 +2165,55 @@
           <w:szCs w:val="24"/>
           <w:lang w:val="en-US" w:eastAsia="ru-RU"/>
         </w:rPr>
-        <w:t xml:space="preserve"> Main Website should be selected in order to assign new user to Ete Reman catalog site not to Admin </w:t>
+        <w:t xml:space="preserve"> Main Website should be selected in order to assign new user to </w:t>
+      </w:r>
+      <w:proofErr w:type="spellStart"/>
+      <w:r>
+        <w:rPr>
+          <w:rFonts w:eastAsia="Times New Roman"/>
+          <w:bCs/>
+          <w:color w:val="333333"/>
+          <w:sz w:val="24"/>
+          <w:szCs w:val="24"/>
+          <w:lang w:val="en-US" w:eastAsia="ru-RU"/>
+        </w:rPr>
+        <w:t>Ete</w:t>
+      </w:r>
+      <w:proofErr w:type="spellEnd"/>
+      <w:r>
+        <w:rPr>
+          <w:rFonts w:eastAsia="Times New Roman"/>
+          <w:bCs/>
+          <w:color w:val="333333"/>
+          <w:sz w:val="24"/>
+          <w:szCs w:val="24"/>
+          <w:lang w:val="en-US" w:eastAsia="ru-RU"/>
+        </w:rPr>
+        <w:t xml:space="preserve"> </w:t>
+      </w:r>
+      <w:proofErr w:type="spellStart"/>
+      <w:r>
+        <w:rPr>
+          <w:rFonts w:eastAsia="Times New Roman"/>
+          <w:bCs/>
+          <w:color w:val="333333"/>
+          <w:sz w:val="24"/>
+          <w:szCs w:val="24"/>
+          <w:lang w:val="en-US" w:eastAsia="ru-RU"/>
+        </w:rPr>
+        <w:t>Reman</w:t>
+      </w:r>
+      <w:proofErr w:type="spellEnd"/>
+      <w:r>
+        <w:rPr>
+          <w:rFonts w:eastAsia="Times New Roman"/>
+          <w:bCs/>
+          <w:color w:val="333333"/>
+          <w:sz w:val="24"/>
+          <w:szCs w:val="24"/>
+          <w:lang w:val="en-US" w:eastAsia="ru-RU"/>
+        </w:rPr>
+        <w:t xml:space="preserve"> catalog site not to Admin </w:t>
       </w:r>
     </w:p>
     <w:p>
@@ -2137,10 +2254,10 @@
                     </pic:cNvPicPr>
                   </pic:nvPicPr>
                   <pic:blipFill>
-                    <a:blip r:embed="rId18">
+                    <a:blip r:embed="rId17">
                       <a:extLst>
                         <a:ext uri="{28A0092B-C50C-407E-A947-70E740481C1C}">
-                          <a14:useLocalDpi xmlns:a14="http://schemas.microsoft.com/office/drawing/2010/main" val="0"/>
+                          <a14:useLocalDpi xmlns:a14="http://schemas.microsoft.com/office/drawing/2010/main" xmlns:wps="http://schemas.microsoft.com/office/word/2010/wordprocessingShape" xmlns:wpi="http://schemas.microsoft.com/office/word/2010/wordprocessingInk" xmlns:wpg="http://schemas.microsoft.com/office/word/2010/wordprocessingGroup" xmlns:w14="http://schemas.microsoft.com/office/word/2010/wordml" xmlns:w="http://schemas.openxmlformats.org/wordprocessingml/2006/main" xmlns:w10="urn:schemas-microsoft-com:office:word" xmlns:wp14="http://schemas.microsoft.com/office/word/2010/wordprocessingDrawing" xmlns:v="urn:schemas-microsoft-com:vml" xmlns:o="urn:schemas-microsoft-com:office:office" xmlns:mc="http://schemas.openxmlformats.org/markup-compatibility/2006" xmlns:wpc="http://schemas.microsoft.com/office/word/2010/wordprocessingCanvas" xmlns="" val="0"/>
                         </a:ext>
                       </a:extLst>
                     </a:blip>
@@ -2171,7 +2288,7 @@
     </w:p>
     <w:p>
       <w:pPr>
-        <w:pStyle w:val="ListParagraph"/>
+        <w:pStyle w:val="a5"/>
         <w:shd w:val="clear" w:color="auto" w:fill="FFFFFF"/>
         <w:spacing w:after="0" w:line="240" w:lineRule="auto"/>
         <w:ind w:hanging="360"/>
@@ -2246,10 +2363,10 @@
                     </pic:cNvPicPr>
                   </pic:nvPicPr>
                   <pic:blipFill>
-                    <a:blip r:embed="rId19">
+                    <a:blip r:embed="rId18">
                       <a:extLst>
                         <a:ext uri="{28A0092B-C50C-407E-A947-70E740481C1C}">
-                          <a14:useLocalDpi xmlns:a14="http://schemas.microsoft.com/office/drawing/2010/main" val="0"/>
+                          <a14:useLocalDpi xmlns:a14="http://schemas.microsoft.com/office/drawing/2010/main" xmlns:wps="http://schemas.microsoft.com/office/word/2010/wordprocessingShape" xmlns:wpi="http://schemas.microsoft.com/office/word/2010/wordprocessingInk" xmlns:wpg="http://schemas.microsoft.com/office/word/2010/wordprocessingGroup" xmlns:w14="http://schemas.microsoft.com/office/word/2010/wordml" xmlns:w="http://schemas.openxmlformats.org/wordprocessingml/2006/main" xmlns:w10="urn:schemas-microsoft-com:office:word" xmlns:wp14="http://schemas.microsoft.com/office/word/2010/wordprocessingDrawing" xmlns:v="urn:schemas-microsoft-com:vml" xmlns:o="urn:schemas-microsoft-com:office:office" xmlns:mc="http://schemas.openxmlformats.org/markup-compatibility/2006" xmlns:wpc="http://schemas.microsoft.com/office/word/2010/wordprocessingCanvas" xmlns="" val="0"/>
                         </a:ext>
                       </a:extLst>
                     </a:blip>
@@ -2280,7 +2397,7 @@
     </w:p>
     <w:p>
       <w:pPr>
-        <w:pStyle w:val="ListParagraph"/>
+        <w:pStyle w:val="a5"/>
         <w:shd w:val="clear" w:color="auto" w:fill="FFFFFF"/>
         <w:spacing w:after="0" w:line="240" w:lineRule="auto"/>
         <w:ind w:hanging="360"/>
@@ -2298,7 +2415,7 @@
     </w:p>
     <w:p>
       <w:pPr>
-        <w:pStyle w:val="ListParagraph"/>
+        <w:pStyle w:val="a5"/>
         <w:shd w:val="clear" w:color="auto" w:fill="FFFFFF"/>
         <w:spacing w:after="0" w:line="240" w:lineRule="auto"/>
         <w:ind w:hanging="360"/>
@@ -2334,7 +2451,42 @@
           <w:szCs w:val="24"/>
           <w:lang w:val="en-US" w:eastAsia="ru-RU"/>
         </w:rPr>
-        <w:t xml:space="preserve"> Connect New User to Company profile in order to assign all Companies features for this user. So Select necessary Company name from drop box;</w:t>
+        <w:t xml:space="preserve"> Connect New User to Company profile in order to assign all Compani</w:t>
+      </w:r>
+      <w:r>
+        <w:rPr>
+          <w:rFonts w:eastAsia="Times New Roman"/>
+          <w:bCs/>
+          <w:color w:val="333333"/>
+          <w:sz w:val="24"/>
+          <w:szCs w:val="24"/>
+          <w:lang w:val="en-US" w:eastAsia="ru-RU"/>
+        </w:rPr>
+        <w:t xml:space="preserve">es features for this user. So </w:t>
+      </w:r>
+      <w:proofErr w:type="spellStart"/>
+      <w:r>
+        <w:rPr>
+          <w:rFonts w:eastAsia="Times New Roman"/>
+          <w:bCs/>
+          <w:color w:val="333333"/>
+          <w:sz w:val="24"/>
+          <w:szCs w:val="24"/>
+          <w:lang w:eastAsia="ru-RU"/>
+        </w:rPr>
+        <w:t>s</w:t>
+      </w:r>
+      <w:proofErr w:type="spellEnd"/>
+      <w:r>
+        <w:rPr>
+          <w:rFonts w:eastAsia="Times New Roman"/>
+          <w:bCs/>
+          <w:color w:val="333333"/>
+          <w:sz w:val="24"/>
+          <w:szCs w:val="24"/>
+          <w:lang w:val="en-US" w:eastAsia="ru-RU"/>
+        </w:rPr>
+        <w:t>elect necessary Company name from drop box;</w:t>
       </w:r>
     </w:p>
     <w:p>
@@ -2384,10 +2536,10 @@
                     </pic:cNvPicPr>
                   </pic:nvPicPr>
                   <pic:blipFill>
-                    <a:blip r:embed="rId20">
+                    <a:blip r:embed="rId19">
                       <a:extLst>
                         <a:ext uri="{28A0092B-C50C-407E-A947-70E740481C1C}">
-                          <a14:useLocalDpi xmlns:a14="http://schemas.microsoft.com/office/drawing/2010/main" val="0"/>
+                          <a14:useLocalDpi xmlns:a14="http://schemas.microsoft.com/office/drawing/2010/main" xmlns:wps="http://schemas.microsoft.com/office/word/2010/wordprocessingShape" xmlns:wpi="http://schemas.microsoft.com/office/word/2010/wordprocessingInk" xmlns:wpg="http://schemas.microsoft.com/office/word/2010/wordprocessingGroup" xmlns:w14="http://schemas.microsoft.com/office/word/2010/wordml" xmlns:w="http://schemas.openxmlformats.org/wordprocessingml/2006/main" xmlns:w10="urn:schemas-microsoft-com:office:word" xmlns:wp14="http://schemas.microsoft.com/office/word/2010/wordprocessingDrawing" xmlns:v="urn:schemas-microsoft-com:vml" xmlns:o="urn:schemas-microsoft-com:office:office" xmlns:mc="http://schemas.openxmlformats.org/markup-compatibility/2006" xmlns:wpc="http://schemas.microsoft.com/office/word/2010/wordprocessingCanvas" xmlns="" val="0"/>
                         </a:ext>
                       </a:extLst>
                     </a:blip>
@@ -2418,7 +2570,7 @@
     </w:p>
     <w:p>
       <w:pPr>
-        <w:pStyle w:val="ListParagraph"/>
+        <w:pStyle w:val="a5"/>
         <w:numPr>
           <w:ilvl w:val="0"/>
           <w:numId w:val="3"/>
@@ -2462,7 +2614,7 @@
     </w:p>
     <w:p>
       <w:pPr>
-        <w:pStyle w:val="ListParagraph"/>
+        <w:pStyle w:val="a5"/>
         <w:shd w:val="clear" w:color="auto" w:fill="FFFFFF"/>
         <w:spacing w:after="0" w:line="240" w:lineRule="auto"/>
         <w:jc w:val="both"/>
@@ -2513,10 +2665,10 @@
                     </pic:cNvPicPr>
                   </pic:nvPicPr>
                   <pic:blipFill>
-                    <a:blip r:embed="rId21">
+                    <a:blip r:embed="rId20">
                       <a:extLst>
                         <a:ext uri="{28A0092B-C50C-407E-A947-70E740481C1C}">
-                          <a14:useLocalDpi xmlns:a14="http://schemas.microsoft.com/office/drawing/2010/main" val="0"/>
+                          <a14:useLocalDpi xmlns:a14="http://schemas.microsoft.com/office/drawing/2010/main" xmlns:wps="http://schemas.microsoft.com/office/word/2010/wordprocessingShape" xmlns:wpi="http://schemas.microsoft.com/office/word/2010/wordprocessingInk" xmlns:wpg="http://schemas.microsoft.com/office/word/2010/wordprocessingGroup" xmlns:w14="http://schemas.microsoft.com/office/word/2010/wordml" xmlns:w="http://schemas.openxmlformats.org/wordprocessingml/2006/main" xmlns:w10="urn:schemas-microsoft-com:office:word" xmlns:wp14="http://schemas.microsoft.com/office/word/2010/wordprocessingDrawing" xmlns:v="urn:schemas-microsoft-com:vml" xmlns:o="urn:schemas-microsoft-com:office:office" xmlns:mc="http://schemas.openxmlformats.org/markup-compatibility/2006" xmlns:wpc="http://schemas.microsoft.com/office/word/2010/wordprocessingCanvas" xmlns="" val="0"/>
                         </a:ext>
                       </a:extLst>
                     </a:blip>
@@ -2640,10 +2792,10 @@
                     </pic:cNvPicPr>
                   </pic:nvPicPr>
                   <pic:blipFill>
-                    <a:blip r:embed="rId22">
+                    <a:blip r:embed="rId21">
                       <a:extLst>
                         <a:ext uri="{28A0092B-C50C-407E-A947-70E740481C1C}">
-                          <a14:useLocalDpi xmlns:a14="http://schemas.microsoft.com/office/drawing/2010/main" val="0"/>
+                          <a14:useLocalDpi xmlns:a14="http://schemas.microsoft.com/office/drawing/2010/main" xmlns:wps="http://schemas.microsoft.com/office/word/2010/wordprocessingShape" xmlns:wpi="http://schemas.microsoft.com/office/word/2010/wordprocessingInk" xmlns:wpg="http://schemas.microsoft.com/office/word/2010/wordprocessingGroup" xmlns:w14="http://schemas.microsoft.com/office/word/2010/wordml" xmlns:w="http://schemas.openxmlformats.org/wordprocessingml/2006/main" xmlns:w10="urn:schemas-microsoft-com:office:word" xmlns:wp14="http://schemas.microsoft.com/office/word/2010/wordprocessingDrawing" xmlns:v="urn:schemas-microsoft-com:vml" xmlns:o="urn:schemas-microsoft-com:office:office" xmlns:mc="http://schemas.openxmlformats.org/markup-compatibility/2006" xmlns:wpc="http://schemas.microsoft.com/office/word/2010/wordprocessingCanvas" xmlns="" val="0"/>
                         </a:ext>
                       </a:extLst>
                     </a:blip>
@@ -2766,10 +2918,10 @@
                     </pic:cNvPicPr>
                   </pic:nvPicPr>
                   <pic:blipFill>
-                    <a:blip r:embed="rId23">
+                    <a:blip r:embed="rId22">
                       <a:extLst>
                         <a:ext uri="{28A0092B-C50C-407E-A947-70E740481C1C}">
-                          <a14:useLocalDpi xmlns:a14="http://schemas.microsoft.com/office/drawing/2010/main" val="0"/>
+                          <a14:useLocalDpi xmlns:a14="http://schemas.microsoft.com/office/drawing/2010/main" xmlns:wps="http://schemas.microsoft.com/office/word/2010/wordprocessingShape" xmlns:wpi="http://schemas.microsoft.com/office/word/2010/wordprocessingInk" xmlns:wpg="http://schemas.microsoft.com/office/word/2010/wordprocessingGroup" xmlns:w14="http://schemas.microsoft.com/office/word/2010/wordml" xmlns:w="http://schemas.openxmlformats.org/wordprocessingml/2006/main" xmlns:w10="urn:schemas-microsoft-com:office:word" xmlns:wp14="http://schemas.microsoft.com/office/word/2010/wordprocessingDrawing" xmlns:v="urn:schemas-microsoft-com:vml" xmlns:o="urn:schemas-microsoft-com:office:office" xmlns:mc="http://schemas.openxmlformats.org/markup-compatibility/2006" xmlns:wpc="http://schemas.microsoft.com/office/word/2010/wordprocessingCanvas" xmlns="" val="0"/>
                         </a:ext>
                       </a:extLst>
                     </a:blip>
@@ -2812,7 +2964,7 @@
     </w:p>
     <w:p>
       <w:pPr>
-        <w:pStyle w:val="ListParagraph"/>
+        <w:pStyle w:val="a5"/>
         <w:shd w:val="clear" w:color="auto" w:fill="FFFFFF"/>
         <w:spacing w:after="0" w:line="240" w:lineRule="auto"/>
         <w:ind w:hanging="360"/>
@@ -2917,10 +3069,10 @@
                     </pic:cNvPicPr>
                   </pic:nvPicPr>
                   <pic:blipFill>
-                    <a:blip r:embed="rId24">
+                    <a:blip r:embed="rId23">
                       <a:extLst>
                         <a:ext uri="{28A0092B-C50C-407E-A947-70E740481C1C}">
-                          <a14:useLocalDpi xmlns:a14="http://schemas.microsoft.com/office/drawing/2010/main" val="0"/>
+                          <a14:useLocalDpi xmlns:a14="http://schemas.microsoft.com/office/drawing/2010/main" xmlns:wps="http://schemas.microsoft.com/office/word/2010/wordprocessingShape" xmlns:wpi="http://schemas.microsoft.com/office/word/2010/wordprocessingInk" xmlns:wpg="http://schemas.microsoft.com/office/word/2010/wordprocessingGroup" xmlns:w14="http://schemas.microsoft.com/office/word/2010/wordml" xmlns:w="http://schemas.openxmlformats.org/wordprocessingml/2006/main" xmlns:w10="urn:schemas-microsoft-com:office:word" xmlns:wp14="http://schemas.microsoft.com/office/word/2010/wordprocessingDrawing" xmlns:v="urn:schemas-microsoft-com:vml" xmlns:o="urn:schemas-microsoft-com:office:office" xmlns:mc="http://schemas.openxmlformats.org/markup-compatibility/2006" xmlns:wpc="http://schemas.microsoft.com/office/word/2010/wordprocessingCanvas" xmlns="" val="0"/>
                         </a:ext>
                       </a:extLst>
                     </a:blip>
@@ -2949,6 +3101,537 @@
         </w:drawing>
       </w:r>
     </w:p>
+    <w:p>
+      <w:pPr>
+        <w:rPr>
+          <w:rFonts w:ascii="Times New Roman" w:hAnsi="Times New Roman"/>
+          <w:sz w:val="24"/>
+          <w:szCs w:val="24"/>
+          <w:lang w:val="en-US"/>
+        </w:rPr>
+      </w:pPr>
+    </w:p>
+    <w:p>
+      <w:pPr>
+        <w:rPr>
+          <w:rFonts w:ascii="Times New Roman" w:hAnsi="Times New Roman"/>
+          <w:sz w:val="24"/>
+          <w:szCs w:val="24"/>
+          <w:lang w:val="en-US"/>
+        </w:rPr>
+      </w:pPr>
+    </w:p>
+    <w:p>
+      <w:pPr>
+        <w:rPr>
+          <w:rFonts w:asciiTheme="minorHAnsi" w:hAnsiTheme="minorHAnsi"/>
+          <w:b/>
+          <w:sz w:val="24"/>
+          <w:szCs w:val="24"/>
+          <w:lang w:val="en-US"/>
+        </w:rPr>
+      </w:pPr>
+      <w:r>
+        <w:rPr>
+          <w:rFonts w:asciiTheme="minorHAnsi" w:hAnsiTheme="minorHAnsi"/>
+          <w:b/>
+          <w:sz w:val="24"/>
+          <w:szCs w:val="24"/>
+          <w:lang w:val="en-US"/>
+        </w:rPr>
+        <w:lastRenderedPageBreak/>
+        <w:t xml:space="preserve">Company registration request </w:t>
+      </w:r>
+    </w:p>
+    <w:p>
+      <w:pPr>
+        <w:rPr>
+          <w:rFonts w:asciiTheme="minorHAnsi" w:hAnsiTheme="minorHAnsi"/>
+          <w:b/>
+          <w:sz w:val="24"/>
+          <w:szCs w:val="24"/>
+          <w:lang w:val="en-US"/>
+        </w:rPr>
+      </w:pPr>
+    </w:p>
+    <w:p>
+      <w:pPr>
+        <w:pStyle w:val="a5"/>
+        <w:numPr>
+          <w:ilvl w:val="0"/>
+          <w:numId w:val="4"/>
+        </w:numPr>
+        <w:rPr>
+          <w:rFonts w:asciiTheme="minorHAnsi" w:hAnsiTheme="minorHAnsi"/>
+          <w:sz w:val="24"/>
+          <w:szCs w:val="24"/>
+          <w:lang w:val="en-US"/>
+        </w:rPr>
+      </w:pPr>
+      <w:r>
+        <w:rPr>
+          <w:rFonts w:asciiTheme="minorHAnsi" w:hAnsiTheme="minorHAnsi"/>
+          <w:sz w:val="24"/>
+          <w:szCs w:val="24"/>
+          <w:lang w:val="en-US"/>
+        </w:rPr>
+        <w:t xml:space="preserve">Open ETE </w:t>
+      </w:r>
+      <w:proofErr w:type="spellStart"/>
+      <w:r>
+        <w:rPr>
+          <w:rFonts w:asciiTheme="minorHAnsi" w:hAnsiTheme="minorHAnsi"/>
+          <w:sz w:val="24"/>
+          <w:szCs w:val="24"/>
+          <w:lang w:val="en-US"/>
+        </w:rPr>
+        <w:t>Reman</w:t>
+      </w:r>
+      <w:proofErr w:type="spellEnd"/>
+      <w:r>
+        <w:rPr>
+          <w:rFonts w:asciiTheme="minorHAnsi" w:hAnsiTheme="minorHAnsi"/>
+          <w:sz w:val="24"/>
+          <w:szCs w:val="24"/>
+          <w:lang w:val="en-US"/>
+        </w:rPr>
+        <w:t xml:space="preserve"> Online Quote Site and click</w:t>
+      </w:r>
+      <w:r>
+        <w:rPr>
+          <w:rFonts w:asciiTheme="minorHAnsi" w:hAnsiTheme="minorHAnsi"/>
+          <w:sz w:val="24"/>
+          <w:szCs w:val="24"/>
+          <w:lang w:val="en-US"/>
+        </w:rPr>
+        <w:t xml:space="preserve"> on register link:</w:t>
+      </w:r>
+    </w:p>
+    <w:p>
+      <w:pPr>
+        <w:jc w:val="center"/>
+        <w:rPr>
+          <w:rFonts w:asciiTheme="minorHAnsi" w:hAnsiTheme="minorHAnsi"/>
+          <w:sz w:val="24"/>
+          <w:szCs w:val="24"/>
+          <w:lang w:val="en-US"/>
+        </w:rPr>
+      </w:pPr>
+      <w:r>
+        <w:rPr>
+          <w:rFonts w:asciiTheme="minorHAnsi" w:hAnsiTheme="minorHAnsi"/>
+          <w:noProof/>
+          <w:sz w:val="24"/>
+          <w:szCs w:val="24"/>
+          <w:lang w:eastAsia="ru-RU"/>
+        </w:rPr>
+        <w:drawing>
+          <wp:inline distT="0" distB="0" distL="0" distR="0">
+            <wp:extent cx="3514409" cy="2926080"/>
+            <wp:effectExtent l="19050" t="0" r="0" b="0"/>
+            <wp:docPr id="20" name="Рисунок 1"/>
+            <wp:cNvGraphicFramePr>
+              <a:graphicFrameLocks xmlns:a="http://schemas.openxmlformats.org/drawingml/2006/main" noChangeAspect="1"/>
+            </wp:cNvGraphicFramePr>
+            <a:graphic xmlns:a="http://schemas.openxmlformats.org/drawingml/2006/main">
+              <a:graphicData uri="http://schemas.openxmlformats.org/drawingml/2006/picture">
+                <pic:pic xmlns:pic="http://schemas.openxmlformats.org/drawingml/2006/picture">
+                  <pic:nvPicPr>
+                    <pic:cNvPr id="0" name="Picture 1"/>
+                    <pic:cNvPicPr>
+                      <a:picLocks noChangeAspect="1" noChangeArrowheads="1"/>
+                    </pic:cNvPicPr>
+                  </pic:nvPicPr>
+                  <pic:blipFill>
+                    <a:blip r:embed="rId24"/>
+                    <a:srcRect/>
+                    <a:stretch>
+                      <a:fillRect/>
+                    </a:stretch>
+                  </pic:blipFill>
+                  <pic:spPr bwMode="auto">
+                    <a:xfrm>
+                      <a:off x="0" y="0"/>
+                      <a:ext cx="3514620" cy="2926256"/>
+                    </a:xfrm>
+                    <a:prstGeom prst="rect">
+                      <a:avLst/>
+                    </a:prstGeom>
+                    <a:noFill/>
+                    <a:ln w="9525">
+                      <a:noFill/>
+                      <a:miter lim="800000"/>
+                      <a:headEnd/>
+                      <a:tailEnd/>
+                    </a:ln>
+                  </pic:spPr>
+                </pic:pic>
+              </a:graphicData>
+            </a:graphic>
+          </wp:inline>
+        </w:drawing>
+      </w:r>
+    </w:p>
+    <w:p>
+      <w:pPr>
+        <w:jc w:val="center"/>
+        <w:rPr>
+          <w:rFonts w:asciiTheme="minorHAnsi" w:hAnsiTheme="minorHAnsi"/>
+          <w:sz w:val="24"/>
+          <w:szCs w:val="24"/>
+          <w:lang w:val="en-US"/>
+        </w:rPr>
+      </w:pPr>
+    </w:p>
+    <w:p>
+      <w:pPr>
+        <w:pStyle w:val="a5"/>
+        <w:numPr>
+          <w:ilvl w:val="0"/>
+          <w:numId w:val="4"/>
+        </w:numPr>
+        <w:rPr>
+          <w:rFonts w:asciiTheme="minorHAnsi" w:hAnsiTheme="minorHAnsi"/>
+          <w:sz w:val="24"/>
+          <w:szCs w:val="24"/>
+          <w:lang w:val="en-US"/>
+        </w:rPr>
+      </w:pPr>
+      <w:r>
+        <w:rPr>
+          <w:rFonts w:asciiTheme="minorHAnsi" w:hAnsiTheme="minorHAnsi"/>
+          <w:sz w:val="24"/>
+          <w:szCs w:val="24"/>
+          <w:lang w:val="en-US"/>
+        </w:rPr>
+        <w:t>In the Company Registration Request page  you should fill all required fields as shown below and click on Submit button:</w:t>
+      </w:r>
+    </w:p>
+    <w:p>
+      <w:pPr>
+        <w:jc w:val="center"/>
+        <w:rPr>
+          <w:rFonts w:asciiTheme="minorHAnsi" w:hAnsiTheme="minorHAnsi"/>
+          <w:sz w:val="24"/>
+          <w:szCs w:val="24"/>
+          <w:lang w:val="en-US"/>
+        </w:rPr>
+      </w:pPr>
+      <w:r>
+        <w:rPr>
+          <w:rFonts w:asciiTheme="minorHAnsi" w:hAnsiTheme="minorHAnsi"/>
+          <w:noProof/>
+          <w:sz w:val="24"/>
+          <w:szCs w:val="24"/>
+          <w:lang w:eastAsia="ru-RU"/>
+        </w:rPr>
+        <w:drawing>
+          <wp:inline distT="0" distB="0" distL="0" distR="0">
+            <wp:extent cx="2344322" cy="3305268"/>
+            <wp:effectExtent l="19050" t="0" r="0" b="0"/>
+            <wp:docPr id="21" name="Рисунок 4"/>
+            <wp:cNvGraphicFramePr>
+              <a:graphicFrameLocks xmlns:a="http://schemas.openxmlformats.org/drawingml/2006/main" noChangeAspect="1"/>
+            </wp:cNvGraphicFramePr>
+            <a:graphic xmlns:a="http://schemas.openxmlformats.org/drawingml/2006/main">
+              <a:graphicData uri="http://schemas.openxmlformats.org/drawingml/2006/picture">
+                <pic:pic xmlns:pic="http://schemas.openxmlformats.org/drawingml/2006/picture">
+                  <pic:nvPicPr>
+                    <pic:cNvPr id="0" name="Picture 4"/>
+                    <pic:cNvPicPr>
+                      <a:picLocks noChangeAspect="1" noChangeArrowheads="1"/>
+                    </pic:cNvPicPr>
+                  </pic:nvPicPr>
+                  <pic:blipFill>
+                    <a:blip r:embed="rId25"/>
+                    <a:srcRect/>
+                    <a:stretch>
+                      <a:fillRect/>
+                    </a:stretch>
+                  </pic:blipFill>
+                  <pic:spPr bwMode="auto">
+                    <a:xfrm>
+                      <a:off x="0" y="0"/>
+                      <a:ext cx="2346082" cy="3307750"/>
+                    </a:xfrm>
+                    <a:prstGeom prst="rect">
+                      <a:avLst/>
+                    </a:prstGeom>
+                    <a:noFill/>
+                    <a:ln w="9525">
+                      <a:noFill/>
+                      <a:miter lim="800000"/>
+                      <a:headEnd/>
+                      <a:tailEnd/>
+                    </a:ln>
+                  </pic:spPr>
+                </pic:pic>
+              </a:graphicData>
+            </a:graphic>
+          </wp:inline>
+        </w:drawing>
+      </w:r>
+    </w:p>
+    <w:p>
+      <w:pPr>
+        <w:jc w:val="center"/>
+        <w:rPr>
+          <w:rFonts w:asciiTheme="minorHAnsi" w:hAnsiTheme="minorHAnsi"/>
+          <w:sz w:val="24"/>
+          <w:szCs w:val="24"/>
+          <w:lang w:val="en-US"/>
+        </w:rPr>
+      </w:pPr>
+    </w:p>
+    <w:p>
+      <w:pPr>
+        <w:jc w:val="center"/>
+        <w:rPr>
+          <w:rFonts w:asciiTheme="minorHAnsi" w:hAnsiTheme="minorHAnsi"/>
+          <w:sz w:val="24"/>
+          <w:szCs w:val="24"/>
+          <w:lang w:val="en-US"/>
+        </w:rPr>
+      </w:pPr>
+      <w:r>
+        <w:rPr>
+          <w:rFonts w:asciiTheme="minorHAnsi" w:hAnsiTheme="minorHAnsi"/>
+          <w:noProof/>
+          <w:sz w:val="24"/>
+          <w:szCs w:val="24"/>
+          <w:lang w:eastAsia="ru-RU"/>
+        </w:rPr>
+        <w:lastRenderedPageBreak/>
+        <w:drawing>
+          <wp:inline distT="0" distB="0" distL="0" distR="0">
+            <wp:extent cx="5467350" cy="1149398"/>
+            <wp:effectExtent l="19050" t="0" r="0" b="0"/>
+            <wp:docPr id="23" name="Рисунок 10"/>
+            <wp:cNvGraphicFramePr>
+              <a:graphicFrameLocks xmlns:a="http://schemas.openxmlformats.org/drawingml/2006/main" noChangeAspect="1"/>
+            </wp:cNvGraphicFramePr>
+            <a:graphic xmlns:a="http://schemas.openxmlformats.org/drawingml/2006/main">
+              <a:graphicData uri="http://schemas.openxmlformats.org/drawingml/2006/picture">
+                <pic:pic xmlns:pic="http://schemas.openxmlformats.org/drawingml/2006/picture">
+                  <pic:nvPicPr>
+                    <pic:cNvPr id="0" name="Picture 10"/>
+                    <pic:cNvPicPr>
+                      <a:picLocks noChangeAspect="1" noChangeArrowheads="1"/>
+                    </pic:cNvPicPr>
+                  </pic:nvPicPr>
+                  <pic:blipFill>
+                    <a:blip r:embed="rId26"/>
+                    <a:srcRect/>
+                    <a:stretch>
+                      <a:fillRect/>
+                    </a:stretch>
+                  </pic:blipFill>
+                  <pic:spPr bwMode="auto">
+                    <a:xfrm>
+                      <a:off x="0" y="0"/>
+                      <a:ext cx="5466773" cy="1149277"/>
+                    </a:xfrm>
+                    <a:prstGeom prst="rect">
+                      <a:avLst/>
+                    </a:prstGeom>
+                    <a:noFill/>
+                    <a:ln w="9525">
+                      <a:noFill/>
+                      <a:miter lim="800000"/>
+                      <a:headEnd/>
+                      <a:tailEnd/>
+                    </a:ln>
+                  </pic:spPr>
+                </pic:pic>
+              </a:graphicData>
+            </a:graphic>
+          </wp:inline>
+        </w:drawing>
+      </w:r>
+    </w:p>
+    <w:p>
+      <w:pPr>
+        <w:jc w:val="center"/>
+        <w:rPr>
+          <w:rFonts w:asciiTheme="minorHAnsi" w:hAnsiTheme="minorHAnsi"/>
+          <w:sz w:val="24"/>
+          <w:szCs w:val="24"/>
+          <w:lang w:val="en-US"/>
+        </w:rPr>
+      </w:pPr>
+    </w:p>
+    <w:p>
+      <w:pPr>
+        <w:pStyle w:val="a5"/>
+        <w:numPr>
+          <w:ilvl w:val="0"/>
+          <w:numId w:val="4"/>
+        </w:numPr>
+        <w:rPr>
+          <w:rFonts w:asciiTheme="minorHAnsi" w:hAnsiTheme="minorHAnsi"/>
+          <w:sz w:val="24"/>
+          <w:szCs w:val="24"/>
+          <w:lang w:val="en-US"/>
+        </w:rPr>
+      </w:pPr>
+      <w:r>
+        <w:rPr>
+          <w:rFonts w:asciiTheme="minorHAnsi" w:hAnsiTheme="minorHAnsi"/>
+          <w:sz w:val="24"/>
+          <w:szCs w:val="24"/>
+          <w:lang w:val="en-US"/>
+        </w:rPr>
+        <w:t xml:space="preserve">When Company Registration Form submitted by new user ETE </w:t>
+      </w:r>
+      <w:proofErr w:type="spellStart"/>
+      <w:r>
+        <w:rPr>
+          <w:rFonts w:asciiTheme="minorHAnsi" w:hAnsiTheme="minorHAnsi"/>
+          <w:sz w:val="24"/>
+          <w:szCs w:val="24"/>
+          <w:lang w:val="en-US"/>
+        </w:rPr>
+        <w:t>Reman</w:t>
+      </w:r>
+      <w:proofErr w:type="spellEnd"/>
+      <w:r>
+        <w:rPr>
+          <w:rFonts w:asciiTheme="minorHAnsi" w:hAnsiTheme="minorHAnsi"/>
+          <w:sz w:val="24"/>
+          <w:szCs w:val="24"/>
+          <w:lang w:val="en-US"/>
+        </w:rPr>
+        <w:t xml:space="preserve"> Admin will receive notification </w:t>
+      </w:r>
+      <w:r>
+        <w:rPr>
+          <w:rFonts w:asciiTheme="minorHAnsi" w:hAnsiTheme="minorHAnsi"/>
+          <w:sz w:val="24"/>
+          <w:szCs w:val="24"/>
+          <w:lang w:val="en-US"/>
+        </w:rPr>
+        <w:t>via admin Email.</w:t>
+      </w:r>
+      <w:r>
+        <w:rPr>
+          <w:rFonts w:asciiTheme="minorHAnsi" w:hAnsiTheme="minorHAnsi"/>
+          <w:sz w:val="24"/>
+          <w:szCs w:val="24"/>
+          <w:lang w:val="en-US"/>
+        </w:rPr>
+        <w:t xml:space="preserve"> </w:t>
+      </w:r>
+    </w:p>
+    <w:p>
+      <w:pPr>
+        <w:pStyle w:val="a5"/>
+        <w:jc w:val="center"/>
+        <w:rPr>
+          <w:rFonts w:asciiTheme="minorHAnsi" w:hAnsiTheme="minorHAnsi"/>
+          <w:sz w:val="24"/>
+          <w:szCs w:val="24"/>
+          <w:lang w:val="en-US"/>
+        </w:rPr>
+      </w:pPr>
+      <w:r>
+        <w:rPr>
+          <w:rFonts w:asciiTheme="minorHAnsi" w:hAnsiTheme="minorHAnsi"/>
+          <w:noProof/>
+          <w:sz w:val="24"/>
+          <w:szCs w:val="24"/>
+          <w:lang w:eastAsia="ru-RU"/>
+        </w:rPr>
+        <w:drawing>
+          <wp:inline distT="0" distB="0" distL="0" distR="0">
+            <wp:extent cx="4078198" cy="2398542"/>
+            <wp:effectExtent l="19050" t="0" r="0" b="0"/>
+            <wp:docPr id="22" name="Рисунок 7"/>
+            <wp:cNvGraphicFramePr>
+              <a:graphicFrameLocks xmlns:a="http://schemas.openxmlformats.org/drawingml/2006/main" noChangeAspect="1"/>
+            </wp:cNvGraphicFramePr>
+            <a:graphic xmlns:a="http://schemas.openxmlformats.org/drawingml/2006/main">
+              <a:graphicData uri="http://schemas.openxmlformats.org/drawingml/2006/picture">
+                <pic:pic xmlns:pic="http://schemas.openxmlformats.org/drawingml/2006/picture">
+                  <pic:nvPicPr>
+                    <pic:cNvPr id="0" name="Picture 7"/>
+                    <pic:cNvPicPr>
+                      <a:picLocks noChangeAspect="1" noChangeArrowheads="1"/>
+                    </pic:cNvPicPr>
+                  </pic:nvPicPr>
+                  <pic:blipFill>
+                    <a:blip r:embed="rId27"/>
+                    <a:srcRect/>
+                    <a:stretch>
+                      <a:fillRect/>
+                    </a:stretch>
+                  </pic:blipFill>
+                  <pic:spPr bwMode="auto">
+                    <a:xfrm>
+                      <a:off x="0" y="0"/>
+                      <a:ext cx="4078640" cy="2398802"/>
+                    </a:xfrm>
+                    <a:prstGeom prst="rect">
+                      <a:avLst/>
+                    </a:prstGeom>
+                    <a:noFill/>
+                    <a:ln w="9525">
+                      <a:noFill/>
+                      <a:miter lim="800000"/>
+                      <a:headEnd/>
+                      <a:tailEnd/>
+                    </a:ln>
+                  </pic:spPr>
+                </pic:pic>
+              </a:graphicData>
+            </a:graphic>
+          </wp:inline>
+        </w:drawing>
+      </w:r>
+    </w:p>
+    <w:p>
+      <w:pPr>
+        <w:pStyle w:val="a5"/>
+        <w:numPr>
+          <w:ilvl w:val="0"/>
+          <w:numId w:val="4"/>
+        </w:numPr>
+        <w:rPr>
+          <w:rFonts w:asciiTheme="minorHAnsi" w:hAnsiTheme="minorHAnsi"/>
+          <w:sz w:val="24"/>
+          <w:szCs w:val="24"/>
+          <w:lang w:val="en-US"/>
+        </w:rPr>
+      </w:pPr>
+      <w:r>
+        <w:rPr>
+          <w:rFonts w:asciiTheme="minorHAnsi" w:hAnsiTheme="minorHAnsi"/>
+          <w:sz w:val="24"/>
+          <w:szCs w:val="24"/>
+          <w:lang w:val="en-US"/>
+        </w:rPr>
+        <w:t xml:space="preserve">Then ETE </w:t>
+      </w:r>
+      <w:proofErr w:type="spellStart"/>
+      <w:r>
+        <w:rPr>
+          <w:rFonts w:asciiTheme="minorHAnsi" w:hAnsiTheme="minorHAnsi"/>
+          <w:sz w:val="24"/>
+          <w:szCs w:val="24"/>
+          <w:lang w:val="en-US"/>
+        </w:rPr>
+        <w:t>Reman</w:t>
+      </w:r>
+      <w:proofErr w:type="spellEnd"/>
+      <w:r>
+        <w:rPr>
+          <w:rFonts w:asciiTheme="minorHAnsi" w:hAnsiTheme="minorHAnsi"/>
+          <w:sz w:val="24"/>
+          <w:szCs w:val="24"/>
+          <w:lang w:val="en-US"/>
+        </w:rPr>
+        <w:t xml:space="preserve"> Admin should fill all necessary information about new Company according to “Register New Company” steps as it was mentioned above. </w:t>
+      </w:r>
+    </w:p>
     <w:sectPr>
       <w:pgSz w:w="11906" w:h="16838"/>
       <w:pgMar w:top="851" w:right="851" w:bottom="851" w:left="851" w:header="709" w:footer="709" w:gutter="0"/>
@@ -2960,7 +3643,7 @@
 </file>
 
 <file path=word/numbering.xml><?xml version="1.0" encoding="utf-8"?>
-<w:numbering xmlns:wpc="http://schemas.microsoft.com/office/word/2010/wordprocessingCanvas" xmlns:mc="http://schemas.openxmlformats.org/markup-compatibility/2006" xmlns:o="urn:schemas-microsoft-com:office:office" xmlns:r="http://schemas.openxmlformats.org/officeDocument/2006/relationships" xmlns:m="http://schemas.openxmlformats.org/officeDocument/2006/math" xmlns:v="urn:schemas-microsoft-com:vml" xmlns:wp14="http://schemas.microsoft.com/office/word/2010/wordprocessingDrawing" xmlns:wp="http://schemas.openxmlformats.org/drawingml/2006/wordprocessingDrawing" xmlns:w10="urn:schemas-microsoft-com:office:word" xmlns:w="http://schemas.openxmlformats.org/wordprocessingml/2006/main" xmlns:w14="http://schemas.microsoft.com/office/word/2010/wordml" xmlns:wpg="http://schemas.microsoft.com/office/word/2010/wordprocessingGroup" xmlns:wpi="http://schemas.microsoft.com/office/word/2010/wordprocessingInk" xmlns:wne="http://schemas.microsoft.com/office/word/2006/wordml" xmlns:wps="http://schemas.microsoft.com/office/word/2010/wordprocessingShape" mc:Ignorable="w14 wp14">
+<w:numbering xmlns:ve="http://schemas.openxmlformats.org/markup-compatibility/2006" xmlns:o="urn:schemas-microsoft-com:office:office" xmlns:r="http://schemas.openxmlformats.org/officeDocument/2006/relationships" xmlns:m="http://schemas.openxmlformats.org/officeDocument/2006/math" xmlns:v="urn:schemas-microsoft-com:vml" xmlns:wp="http://schemas.openxmlformats.org/drawingml/2006/wordprocessingDrawing" xmlns:w10="urn:schemas-microsoft-com:office:word" xmlns:w="http://schemas.openxmlformats.org/wordprocessingml/2006/main" xmlns:wne="http://schemas.microsoft.com/office/word/2006/wordml">
   <w:abstractNum w:abstractNumId="0">
     <w:nsid w:val="08041FE5"/>
     <w:multiLevelType w:val="hybridMultilevel"/>
@@ -3229,6 +3912,95 @@
       </w:pPr>
     </w:lvl>
   </w:abstractNum>
+  <w:abstractNum w:abstractNumId="3">
+    <w:nsid w:val="77A4312E"/>
+    <w:multiLevelType w:val="hybridMultilevel"/>
+    <w:tmpl w:val="2A0C677A"/>
+    <w:lvl w:ilvl="0" w:tplc="0419000F">
+      <w:start w:val="1"/>
+      <w:numFmt w:val="decimal"/>
+      <w:lvlText w:val="%1."/>
+      <w:lvlJc w:val="left"/>
+      <w:pPr>
+        <w:ind w:left="720" w:hanging="360"/>
+      </w:pPr>
+      <w:rPr>
+        <w:rFonts w:hint="default"/>
+      </w:rPr>
+    </w:lvl>
+    <w:lvl w:ilvl="1" w:tplc="04190019" w:tentative="1">
+      <w:start w:val="1"/>
+      <w:numFmt w:val="lowerLetter"/>
+      <w:lvlText w:val="%2."/>
+      <w:lvlJc w:val="left"/>
+      <w:pPr>
+        <w:ind w:left="1440" w:hanging="360"/>
+      </w:pPr>
+    </w:lvl>
+    <w:lvl w:ilvl="2" w:tplc="0419001B" w:tentative="1">
+      <w:start w:val="1"/>
+      <w:numFmt w:val="lowerRoman"/>
+      <w:lvlText w:val="%3."/>
+      <w:lvlJc w:val="right"/>
+      <w:pPr>
+        <w:ind w:left="2160" w:hanging="180"/>
+      </w:pPr>
+    </w:lvl>
+    <w:lvl w:ilvl="3" w:tplc="0419000F" w:tentative="1">
+      <w:start w:val="1"/>
+      <w:numFmt w:val="decimal"/>
+      <w:lvlText w:val="%4."/>
+      <w:lvlJc w:val="left"/>
+      <w:pPr>
+        <w:ind w:left="2880" w:hanging="360"/>
+      </w:pPr>
+    </w:lvl>
+    <w:lvl w:ilvl="4" w:tplc="04190019" w:tentative="1">
+      <w:start w:val="1"/>
+      <w:numFmt w:val="lowerLetter"/>
+      <w:lvlText w:val="%5."/>
+      <w:lvlJc w:val="left"/>
+      <w:pPr>
+        <w:ind w:left="3600" w:hanging="360"/>
+      </w:pPr>
+    </w:lvl>
+    <w:lvl w:ilvl="5" w:tplc="0419001B" w:tentative="1">
+      <w:start w:val="1"/>
+      <w:numFmt w:val="lowerRoman"/>
+      <w:lvlText w:val="%6."/>
+      <w:lvlJc w:val="right"/>
+      <w:pPr>
+        <w:ind w:left="4320" w:hanging="180"/>
+      </w:pPr>
+    </w:lvl>
+    <w:lvl w:ilvl="6" w:tplc="0419000F" w:tentative="1">
+      <w:start w:val="1"/>
+      <w:numFmt w:val="decimal"/>
+      <w:lvlText w:val="%7."/>
+      <w:lvlJc w:val="left"/>
+      <w:pPr>
+        <w:ind w:left="5040" w:hanging="360"/>
+      </w:pPr>
+    </w:lvl>
+    <w:lvl w:ilvl="7" w:tplc="04190019" w:tentative="1">
+      <w:start w:val="1"/>
+      <w:numFmt w:val="lowerLetter"/>
+      <w:lvlText w:val="%8."/>
+      <w:lvlJc w:val="left"/>
+      <w:pPr>
+        <w:ind w:left="5760" w:hanging="360"/>
+      </w:pPr>
+    </w:lvl>
+    <w:lvl w:ilvl="8" w:tplc="0419001B" w:tentative="1">
+      <w:start w:val="1"/>
+      <w:numFmt w:val="lowerRoman"/>
+      <w:lvlText w:val="%9."/>
+      <w:lvlJc w:val="right"/>
+      <w:pPr>
+        <w:ind w:left="6480" w:hanging="180"/>
+      </w:pPr>
+    </w:lvl>
+  </w:abstractNum>
   <w:num w:numId="1">
     <w:abstractNumId w:val="0"/>
   </w:num>
@@ -3238,11 +4010,14 @@
   <w:num w:numId="3">
     <w:abstractNumId w:val="1"/>
   </w:num>
+  <w:num w:numId="4">
+    <w:abstractNumId w:val="3"/>
+  </w:num>
 </w:numbering>
 </file>
 
 <file path=word/styles.xml><?xml version="1.0" encoding="utf-8"?>
-<w:styles xmlns:mc="http://schemas.openxmlformats.org/markup-compatibility/2006" xmlns:r="http://schemas.openxmlformats.org/officeDocument/2006/relationships" xmlns:w="http://schemas.openxmlformats.org/wordprocessingml/2006/main" xmlns:w14="http://schemas.microsoft.com/office/word/2010/wordml" mc:Ignorable="w14">
+<w:styles xmlns:r="http://schemas.openxmlformats.org/officeDocument/2006/relationships" xmlns:w="http://schemas.openxmlformats.org/wordprocessingml/2006/main">
   <w:docDefaults>
     <w:rPrDefault>
       <w:rPr>
@@ -3391,7 +4166,7 @@
     <w:lsdException w:name="Bibliography" w:uiPriority="37"/>
     <w:lsdException w:name="TOC Heading" w:uiPriority="39" w:qFormat="1"/>
   </w:latentStyles>
-  <w:style w:type="paragraph" w:default="1" w:styleId="Normal">
+  <w:style w:type="paragraph" w:default="1" w:styleId="a">
     <w:name w:val="Normal"/>
     <w:qFormat/>
     <w:rsid w:val="00E479D4"/>
@@ -3404,11 +4179,11 @@
       <w:lang w:eastAsia="en-US"/>
     </w:rPr>
   </w:style>
-  <w:style w:type="paragraph" w:styleId="Heading1">
+  <w:style w:type="paragraph" w:styleId="1">
     <w:name w:val="heading 1"/>
-    <w:basedOn w:val="Normal"/>
-    <w:next w:val="Normal"/>
-    <w:link w:val="Heading1Char"/>
+    <w:basedOn w:val="a"/>
+    <w:next w:val="a"/>
+    <w:link w:val="10"/>
     <w:uiPriority w:val="9"/>
     <w:qFormat/>
     <w:rsid w:val="00667F3D"/>
@@ -3427,10 +4202,10 @@
       <w:szCs w:val="28"/>
     </w:rPr>
   </w:style>
-  <w:style w:type="paragraph" w:styleId="Heading2">
+  <w:style w:type="paragraph" w:styleId="2">
     <w:name w:val="heading 2"/>
-    <w:basedOn w:val="Normal"/>
-    <w:link w:val="Heading2Char"/>
+    <w:basedOn w:val="a"/>
+    <w:link w:val="20"/>
     <w:uiPriority w:val="9"/>
     <w:qFormat/>
     <w:rsid w:val="00860A6B"/>
@@ -3447,11 +4222,11 @@
       <w:lang w:eastAsia="ru-RU"/>
     </w:rPr>
   </w:style>
-  <w:style w:type="paragraph" w:styleId="Heading3">
+  <w:style w:type="paragraph" w:styleId="3">
     <w:name w:val="heading 3"/>
-    <w:basedOn w:val="Normal"/>
-    <w:next w:val="Normal"/>
-    <w:link w:val="Heading3Char"/>
+    <w:basedOn w:val="a"/>
+    <w:next w:val="a"/>
+    <w:link w:val="30"/>
     <w:uiPriority w:val="9"/>
     <w:unhideWhenUsed/>
     <w:qFormat/>
@@ -3469,13 +4244,13 @@
       <w:color w:val="4F81BD"/>
     </w:rPr>
   </w:style>
-  <w:style w:type="character" w:default="1" w:styleId="DefaultParagraphFont">
+  <w:style w:type="character" w:default="1" w:styleId="a0">
     <w:name w:val="Default Paragraph Font"/>
     <w:uiPriority w:val="1"/>
     <w:semiHidden/>
     <w:unhideWhenUsed/>
   </w:style>
-  <w:style w:type="table" w:default="1" w:styleId="TableNormal">
+  <w:style w:type="table" w:default="1" w:styleId="a1">
     <w:name w:val="Normal Table"/>
     <w:uiPriority w:val="99"/>
     <w:semiHidden/>
@@ -3491,16 +4266,16 @@
       </w:tblCellMar>
     </w:tblPr>
   </w:style>
-  <w:style w:type="numbering" w:default="1" w:styleId="NoList">
+  <w:style w:type="numbering" w:default="1" w:styleId="a2">
     <w:name w:val="No List"/>
     <w:uiPriority w:val="99"/>
     <w:semiHidden/>
     <w:unhideWhenUsed/>
   </w:style>
-  <w:style w:type="character" w:customStyle="1" w:styleId="Heading2Char">
-    <w:name w:val="Heading 2 Char"/>
-    <w:basedOn w:val="DefaultParagraphFont"/>
-    <w:link w:val="Heading2"/>
+  <w:style w:type="character" w:customStyle="1" w:styleId="20">
+    <w:name w:val="Заголовок 2 Знак"/>
+    <w:basedOn w:val="a0"/>
+    <w:link w:val="2"/>
     <w:uiPriority w:val="9"/>
     <w:rsid w:val="00860A6B"/>
     <w:rPr>
@@ -3512,10 +4287,10 @@
       <w:lang w:eastAsia="ru-RU"/>
     </w:rPr>
   </w:style>
-  <w:style w:type="paragraph" w:styleId="BalloonText">
+  <w:style w:type="paragraph" w:styleId="a3">
     <w:name w:val="Balloon Text"/>
-    <w:basedOn w:val="Normal"/>
-    <w:link w:val="BalloonTextChar"/>
+    <w:basedOn w:val="a"/>
+    <w:link w:val="a4"/>
     <w:uiPriority w:val="99"/>
     <w:semiHidden/>
     <w:unhideWhenUsed/>
@@ -3529,10 +4304,10 @@
       <w:szCs w:val="16"/>
     </w:rPr>
   </w:style>
-  <w:style w:type="character" w:customStyle="1" w:styleId="BalloonTextChar">
-    <w:name w:val="Balloon Text Char"/>
-    <w:basedOn w:val="DefaultParagraphFont"/>
-    <w:link w:val="BalloonText"/>
+  <w:style w:type="character" w:customStyle="1" w:styleId="a4">
+    <w:name w:val="Текст выноски Знак"/>
+    <w:basedOn w:val="a0"/>
+    <w:link w:val="a3"/>
     <w:uiPriority w:val="99"/>
     <w:semiHidden/>
     <w:rsid w:val="00860A6B"/>
@@ -3542,10 +4317,10 @@
       <w:szCs w:val="16"/>
     </w:rPr>
   </w:style>
-  <w:style w:type="character" w:customStyle="1" w:styleId="Heading1Char">
-    <w:name w:val="Heading 1 Char"/>
-    <w:basedOn w:val="DefaultParagraphFont"/>
-    <w:link w:val="Heading1"/>
+  <w:style w:type="character" w:customStyle="1" w:styleId="10">
+    <w:name w:val="Заголовок 1 Знак"/>
+    <w:basedOn w:val="a0"/>
+    <w:link w:val="1"/>
     <w:uiPriority w:val="9"/>
     <w:rsid w:val="00667F3D"/>
     <w:rPr>
@@ -3558,10 +4333,10 @@
       <w:lang w:eastAsia="en-US"/>
     </w:rPr>
   </w:style>
-  <w:style w:type="character" w:customStyle="1" w:styleId="Heading3Char">
-    <w:name w:val="Heading 3 Char"/>
-    <w:basedOn w:val="DefaultParagraphFont"/>
-    <w:link w:val="Heading3"/>
+  <w:style w:type="character" w:customStyle="1" w:styleId="30">
+    <w:name w:val="Заголовок 3 Знак"/>
+    <w:basedOn w:val="a0"/>
+    <w:link w:val="3"/>
     <w:uiPriority w:val="9"/>
     <w:rsid w:val="00667F3D"/>
     <w:rPr>
@@ -3574,9 +4349,9 @@
       <w:lang w:eastAsia="en-US"/>
     </w:rPr>
   </w:style>
-  <w:style w:type="paragraph" w:styleId="ListParagraph">
+  <w:style w:type="paragraph" w:styleId="a5">
     <w:name w:val="List Paragraph"/>
-    <w:basedOn w:val="Normal"/>
+    <w:basedOn w:val="a"/>
     <w:uiPriority w:val="34"/>
     <w:qFormat/>
     <w:rsid w:val="00667F3D"/>
@@ -3585,9 +4360,9 @@
       <w:contextualSpacing/>
     </w:pPr>
   </w:style>
-  <w:style w:type="character" w:styleId="IntenseEmphasis">
+  <w:style w:type="character" w:styleId="a6">
     <w:name w:val="Intense Emphasis"/>
-    <w:basedOn w:val="DefaultParagraphFont"/>
+    <w:basedOn w:val="a0"/>
     <w:uiPriority w:val="21"/>
     <w:qFormat/>
     <w:rsid w:val="00667F3D"/>

</xml_diff>

<commit_message>
Minor fixes to User Guide
</commit_message>
<xml_diff>
--- a/_project_docs/ETE Reman User Guide.docx
+++ b/_project_docs/ETE Reman User Guide.docx
@@ -1,10 +1,10 @@
 
 <file path=word/document.xml><?xml version="1.0" encoding="utf-8"?>
-<w:document xmlns:ve="http://schemas.openxmlformats.org/markup-compatibility/2006" xmlns:o="urn:schemas-microsoft-com:office:office" xmlns:r="http://schemas.openxmlformats.org/officeDocument/2006/relationships" xmlns:m="http://schemas.openxmlformats.org/officeDocument/2006/math" xmlns:v="urn:schemas-microsoft-com:vml" xmlns:wp="http://schemas.openxmlformats.org/drawingml/2006/wordprocessingDrawing" xmlns:w10="urn:schemas-microsoft-com:office:word" xmlns:w="http://schemas.openxmlformats.org/wordprocessingml/2006/main" xmlns:wne="http://schemas.microsoft.com/office/word/2006/wordml">
+<w:document xmlns:wpc="http://schemas.microsoft.com/office/word/2010/wordprocessingCanvas" xmlns:mc="http://schemas.openxmlformats.org/markup-compatibility/2006" xmlns:o="urn:schemas-microsoft-com:office:office" xmlns:r="http://schemas.openxmlformats.org/officeDocument/2006/relationships" xmlns:m="http://schemas.openxmlformats.org/officeDocument/2006/math" xmlns:v="urn:schemas-microsoft-com:vml" xmlns:wp14="http://schemas.microsoft.com/office/word/2010/wordprocessingDrawing" xmlns:wp="http://schemas.openxmlformats.org/drawingml/2006/wordprocessingDrawing" xmlns:w10="urn:schemas-microsoft-com:office:word" xmlns:w="http://schemas.openxmlformats.org/wordprocessingml/2006/main" xmlns:w14="http://schemas.microsoft.com/office/word/2010/wordml" xmlns:wpg="http://schemas.microsoft.com/office/word/2010/wordprocessingGroup" xmlns:wpi="http://schemas.microsoft.com/office/word/2010/wordprocessingInk" xmlns:wne="http://schemas.microsoft.com/office/word/2006/wordml" xmlns:wps="http://schemas.microsoft.com/office/word/2010/wordprocessingShape" mc:Ignorable="w14 wp14">
   <w:body>
     <w:p>
       <w:pPr>
-        <w:pStyle w:val="1"/>
+        <w:pStyle w:val="Heading1"/>
         <w:jc w:val="center"/>
         <w:rPr>
           <w:rFonts w:asciiTheme="majorHAnsi" w:hAnsiTheme="majorHAnsi" w:cstheme="majorBidi"/>
@@ -51,7 +51,7 @@
     </w:p>
     <w:p>
       <w:pPr>
-        <w:pStyle w:val="3"/>
+        <w:pStyle w:val="Heading3"/>
         <w:numPr>
           <w:ilvl w:val="0"/>
           <w:numId w:val="2"/>
@@ -99,7 +99,7 @@
     </w:p>
     <w:p>
       <w:pPr>
-        <w:pStyle w:val="a5"/>
+        <w:pStyle w:val="ListParagraph"/>
         <w:shd w:val="clear" w:color="auto" w:fill="FFFFFF"/>
         <w:spacing w:after="0" w:line="240" w:lineRule="auto"/>
         <w:ind w:hanging="360"/>
@@ -139,7 +139,7 @@
     </w:p>
     <w:p>
       <w:pPr>
-        <w:pStyle w:val="a5"/>
+        <w:pStyle w:val="ListParagraph"/>
         <w:shd w:val="clear" w:color="auto" w:fill="FFFFFF"/>
         <w:spacing w:after="0" w:line="240" w:lineRule="auto"/>
         <w:ind w:hanging="360"/>
@@ -202,10 +202,10 @@
                     </pic:cNvPicPr>
                   </pic:nvPicPr>
                   <pic:blipFill>
-                    <a:blip r:embed="rId6">
+                    <a:blip r:embed="rId7">
                       <a:extLst>
                         <a:ext uri="{28A0092B-C50C-407E-A947-70E740481C1C}">
-                          <a14:useLocalDpi xmlns:a14="http://schemas.microsoft.com/office/drawing/2010/main" xmlns:wps="http://schemas.microsoft.com/office/word/2010/wordprocessingShape" xmlns:wpi="http://schemas.microsoft.com/office/word/2010/wordprocessingInk" xmlns:wpg="http://schemas.microsoft.com/office/word/2010/wordprocessingGroup" xmlns:w14="http://schemas.microsoft.com/office/word/2010/wordml" xmlns:w="http://schemas.openxmlformats.org/wordprocessingml/2006/main" xmlns:w10="urn:schemas-microsoft-com:office:word" xmlns:wp14="http://schemas.microsoft.com/office/word/2010/wordprocessingDrawing" xmlns:v="urn:schemas-microsoft-com:vml" xmlns:o="urn:schemas-microsoft-com:office:office" xmlns:mc="http://schemas.openxmlformats.org/markup-compatibility/2006" xmlns:wpc="http://schemas.microsoft.com/office/word/2010/wordprocessingCanvas" xmlns="" val="0"/>
+                          <a14:useLocalDpi xmlns:a14="http://schemas.microsoft.com/office/drawing/2010/main" val="0"/>
                         </a:ext>
                       </a:extLst>
                     </a:blip>
@@ -236,7 +236,7 @@
     </w:p>
     <w:p>
       <w:pPr>
-        <w:pStyle w:val="a5"/>
+        <w:pStyle w:val="ListParagraph"/>
         <w:shd w:val="clear" w:color="auto" w:fill="FFFFFF"/>
         <w:spacing w:after="0" w:line="240" w:lineRule="auto"/>
         <w:ind w:hanging="360"/>
@@ -321,10 +321,10 @@
                     </pic:cNvPicPr>
                   </pic:nvPicPr>
                   <pic:blipFill>
-                    <a:blip r:embed="rId7">
+                    <a:blip r:embed="rId8">
                       <a:extLst>
                         <a:ext uri="{28A0092B-C50C-407E-A947-70E740481C1C}">
-                          <a14:useLocalDpi xmlns:a14="http://schemas.microsoft.com/office/drawing/2010/main" xmlns:wps="http://schemas.microsoft.com/office/word/2010/wordprocessingShape" xmlns:wpi="http://schemas.microsoft.com/office/word/2010/wordprocessingInk" xmlns:wpg="http://schemas.microsoft.com/office/word/2010/wordprocessingGroup" xmlns:w14="http://schemas.microsoft.com/office/word/2010/wordml" xmlns:w="http://schemas.openxmlformats.org/wordprocessingml/2006/main" xmlns:w10="urn:schemas-microsoft-com:office:word" xmlns:wp14="http://schemas.microsoft.com/office/word/2010/wordprocessingDrawing" xmlns:v="urn:schemas-microsoft-com:vml" xmlns:o="urn:schemas-microsoft-com:office:office" xmlns:mc="http://schemas.openxmlformats.org/markup-compatibility/2006" xmlns:wpc="http://schemas.microsoft.com/office/word/2010/wordprocessingCanvas" xmlns="" val="0"/>
+                          <a14:useLocalDpi xmlns:a14="http://schemas.microsoft.com/office/drawing/2010/main" val="0"/>
                         </a:ext>
                       </a:extLst>
                     </a:blip>
@@ -355,7 +355,7 @@
     </w:p>
     <w:p>
       <w:pPr>
-        <w:pStyle w:val="a5"/>
+        <w:pStyle w:val="ListParagraph"/>
         <w:shd w:val="clear" w:color="auto" w:fill="FFFFFF"/>
         <w:spacing w:after="0" w:line="240" w:lineRule="auto"/>
         <w:ind w:hanging="360"/>
@@ -439,7 +439,7 @@
     </w:p>
     <w:p>
       <w:pPr>
-        <w:pStyle w:val="a5"/>
+        <w:pStyle w:val="ListParagraph"/>
         <w:shd w:val="clear" w:color="auto" w:fill="FFFFFF"/>
         <w:spacing w:after="0" w:line="240" w:lineRule="auto"/>
         <w:ind w:hanging="360"/>
@@ -513,10 +513,10 @@
                     </pic:cNvPicPr>
                   </pic:nvPicPr>
                   <pic:blipFill>
-                    <a:blip r:embed="rId8">
+                    <a:blip r:embed="rId9">
                       <a:extLst>
                         <a:ext uri="{28A0092B-C50C-407E-A947-70E740481C1C}">
-                          <a14:useLocalDpi xmlns:a14="http://schemas.microsoft.com/office/drawing/2010/main" xmlns:wps="http://schemas.microsoft.com/office/word/2010/wordprocessingShape" xmlns:wpi="http://schemas.microsoft.com/office/word/2010/wordprocessingInk" xmlns:wpg="http://schemas.microsoft.com/office/word/2010/wordprocessingGroup" xmlns:w14="http://schemas.microsoft.com/office/word/2010/wordml" xmlns:w="http://schemas.openxmlformats.org/wordprocessingml/2006/main" xmlns:w10="urn:schemas-microsoft-com:office:word" xmlns:wp14="http://schemas.microsoft.com/office/word/2010/wordprocessingDrawing" xmlns:v="urn:schemas-microsoft-com:vml" xmlns:o="urn:schemas-microsoft-com:office:office" xmlns:mc="http://schemas.openxmlformats.org/markup-compatibility/2006" xmlns:wpc="http://schemas.microsoft.com/office/word/2010/wordprocessingCanvas" xmlns="" val="0"/>
+                          <a14:useLocalDpi xmlns:a14="http://schemas.microsoft.com/office/drawing/2010/main" val="0"/>
                         </a:ext>
                       </a:extLst>
                     </a:blip>
@@ -558,7 +558,7 @@
     </w:p>
     <w:p>
       <w:pPr>
-        <w:pStyle w:val="a5"/>
+        <w:pStyle w:val="ListParagraph"/>
         <w:shd w:val="clear" w:color="auto" w:fill="FFFFFF"/>
         <w:spacing w:after="0" w:line="240" w:lineRule="auto"/>
         <w:ind w:hanging="360"/>
@@ -699,10 +699,10 @@
                     </pic:cNvPicPr>
                   </pic:nvPicPr>
                   <pic:blipFill>
-                    <a:blip r:embed="rId9">
+                    <a:blip r:embed="rId10">
                       <a:extLst>
                         <a:ext uri="{28A0092B-C50C-407E-A947-70E740481C1C}">
-                          <a14:useLocalDpi xmlns:a14="http://schemas.microsoft.com/office/drawing/2010/main" xmlns:wps="http://schemas.microsoft.com/office/word/2010/wordprocessingShape" xmlns:wpi="http://schemas.microsoft.com/office/word/2010/wordprocessingInk" xmlns:wpg="http://schemas.microsoft.com/office/word/2010/wordprocessingGroup" xmlns:w14="http://schemas.microsoft.com/office/word/2010/wordml" xmlns:w="http://schemas.openxmlformats.org/wordprocessingml/2006/main" xmlns:w10="urn:schemas-microsoft-com:office:word" xmlns:wp14="http://schemas.microsoft.com/office/word/2010/wordprocessingDrawing" xmlns:v="urn:schemas-microsoft-com:vml" xmlns:o="urn:schemas-microsoft-com:office:office" xmlns:mc="http://schemas.openxmlformats.org/markup-compatibility/2006" xmlns:wpc="http://schemas.microsoft.com/office/word/2010/wordprocessingCanvas" xmlns="" val="0"/>
+                          <a14:useLocalDpi xmlns:a14="http://schemas.microsoft.com/office/drawing/2010/main" val="0"/>
                         </a:ext>
                       </a:extLst>
                     </a:blip>
@@ -769,10 +769,10 @@
                     </pic:cNvPicPr>
                   </pic:nvPicPr>
                   <pic:blipFill>
-                    <a:blip r:embed="rId10">
+                    <a:blip r:embed="rId11">
                       <a:extLst>
                         <a:ext uri="{28A0092B-C50C-407E-A947-70E740481C1C}">
-                          <a14:useLocalDpi xmlns:a14="http://schemas.microsoft.com/office/drawing/2010/main" xmlns:wps="http://schemas.microsoft.com/office/word/2010/wordprocessingShape" xmlns:wpi="http://schemas.microsoft.com/office/word/2010/wordprocessingInk" xmlns:wpg="http://schemas.microsoft.com/office/word/2010/wordprocessingGroup" xmlns:w14="http://schemas.microsoft.com/office/word/2010/wordml" xmlns:w="http://schemas.openxmlformats.org/wordprocessingml/2006/main" xmlns:w10="urn:schemas-microsoft-com:office:word" xmlns:wp14="http://schemas.microsoft.com/office/word/2010/wordprocessingDrawing" xmlns:v="urn:schemas-microsoft-com:vml" xmlns:o="urn:schemas-microsoft-com:office:office" xmlns:mc="http://schemas.openxmlformats.org/markup-compatibility/2006" xmlns:wpc="http://schemas.microsoft.com/office/word/2010/wordprocessingCanvas" xmlns="" val="0"/>
+                          <a14:useLocalDpi xmlns:a14="http://schemas.microsoft.com/office/drawing/2010/main" val="0"/>
                         </a:ext>
                       </a:extLst>
                     </a:blip>
@@ -846,10 +846,10 @@
                     </pic:cNvPicPr>
                   </pic:nvPicPr>
                   <pic:blipFill>
-                    <a:blip r:embed="rId11">
+                    <a:blip r:embed="rId12">
                       <a:extLst>
                         <a:ext uri="{28A0092B-C50C-407E-A947-70E740481C1C}">
-                          <a14:useLocalDpi xmlns:a14="http://schemas.microsoft.com/office/drawing/2010/main" xmlns:wps="http://schemas.microsoft.com/office/word/2010/wordprocessingShape" xmlns:wpi="http://schemas.microsoft.com/office/word/2010/wordprocessingInk" xmlns:wpg="http://schemas.microsoft.com/office/word/2010/wordprocessingGroup" xmlns:w14="http://schemas.microsoft.com/office/word/2010/wordml" xmlns:w="http://schemas.openxmlformats.org/wordprocessingml/2006/main" xmlns:w10="urn:schemas-microsoft-com:office:word" xmlns:wp14="http://schemas.microsoft.com/office/word/2010/wordprocessingDrawing" xmlns:v="urn:schemas-microsoft-com:vml" xmlns:o="urn:schemas-microsoft-com:office:office" xmlns:mc="http://schemas.openxmlformats.org/markup-compatibility/2006" xmlns:wpc="http://schemas.microsoft.com/office/word/2010/wordprocessingCanvas" xmlns="" val="0"/>
+                          <a14:useLocalDpi xmlns:a14="http://schemas.microsoft.com/office/drawing/2010/main" val="0"/>
                         </a:ext>
                       </a:extLst>
                     </a:blip>
@@ -920,7 +920,7 @@
     </w:p>
     <w:p>
       <w:pPr>
-        <w:pStyle w:val="a5"/>
+        <w:pStyle w:val="ListParagraph"/>
         <w:shd w:val="clear" w:color="auto" w:fill="FFFFFF"/>
         <w:spacing w:after="0" w:line="240" w:lineRule="auto"/>
         <w:ind w:hanging="360"/>
@@ -1006,10 +1006,10 @@
                     </pic:cNvPicPr>
                   </pic:nvPicPr>
                   <pic:blipFill>
-                    <a:blip r:embed="rId12">
+                    <a:blip r:embed="rId13">
                       <a:extLst>
                         <a:ext uri="{28A0092B-C50C-407E-A947-70E740481C1C}">
-                          <a14:useLocalDpi xmlns:a14="http://schemas.microsoft.com/office/drawing/2010/main" xmlns:wps="http://schemas.microsoft.com/office/word/2010/wordprocessingShape" xmlns:wpi="http://schemas.microsoft.com/office/word/2010/wordprocessingInk" xmlns:wpg="http://schemas.microsoft.com/office/word/2010/wordprocessingGroup" xmlns:w14="http://schemas.microsoft.com/office/word/2010/wordml" xmlns:w="http://schemas.openxmlformats.org/wordprocessingml/2006/main" xmlns:w10="urn:schemas-microsoft-com:office:word" xmlns:wp14="http://schemas.microsoft.com/office/word/2010/wordprocessingDrawing" xmlns:v="urn:schemas-microsoft-com:vml" xmlns:o="urn:schemas-microsoft-com:office:office" xmlns:mc="http://schemas.openxmlformats.org/markup-compatibility/2006" xmlns:wpc="http://schemas.microsoft.com/office/word/2010/wordprocessingCanvas" xmlns="" val="0"/>
+                          <a14:useLocalDpi xmlns:a14="http://schemas.microsoft.com/office/drawing/2010/main" val="0"/>
                         </a:ext>
                       </a:extLst>
                     </a:blip>
@@ -1040,7 +1040,7 @@
     </w:p>
     <w:p>
       <w:pPr>
-        <w:pStyle w:val="a5"/>
+        <w:pStyle w:val="ListParagraph"/>
         <w:shd w:val="clear" w:color="auto" w:fill="FFFFFF"/>
         <w:spacing w:after="0" w:line="240" w:lineRule="auto"/>
         <w:ind w:hanging="360"/>
@@ -1179,10 +1179,10 @@
                     </pic:cNvPicPr>
                   </pic:nvPicPr>
                   <pic:blipFill>
-                    <a:blip r:embed="rId13">
+                    <a:blip r:embed="rId14">
                       <a:extLst>
                         <a:ext uri="{28A0092B-C50C-407E-A947-70E740481C1C}">
-                          <a14:useLocalDpi xmlns:a14="http://schemas.microsoft.com/office/drawing/2010/main" xmlns:wps="http://schemas.microsoft.com/office/word/2010/wordprocessingShape" xmlns:wpi="http://schemas.microsoft.com/office/word/2010/wordprocessingInk" xmlns:wpg="http://schemas.microsoft.com/office/word/2010/wordprocessingGroup" xmlns:w14="http://schemas.microsoft.com/office/word/2010/wordml" xmlns:w="http://schemas.openxmlformats.org/wordprocessingml/2006/main" xmlns:w10="urn:schemas-microsoft-com:office:word" xmlns:wp14="http://schemas.microsoft.com/office/word/2010/wordprocessingDrawing" xmlns:v="urn:schemas-microsoft-com:vml" xmlns:o="urn:schemas-microsoft-com:office:office" xmlns:mc="http://schemas.openxmlformats.org/markup-compatibility/2006" xmlns:wpc="http://schemas.microsoft.com/office/word/2010/wordprocessingCanvas" xmlns="" val="0"/>
+                          <a14:useLocalDpi xmlns:a14="http://schemas.microsoft.com/office/drawing/2010/main" val="0"/>
                         </a:ext>
                       </a:extLst>
                     </a:blip>
@@ -1405,7 +1405,7 @@
     </w:p>
     <w:p>
       <w:pPr>
-        <w:pStyle w:val="3"/>
+        <w:pStyle w:val="Heading3"/>
         <w:numPr>
           <w:ilvl w:val="0"/>
           <w:numId w:val="2"/>
@@ -1428,7 +1428,7 @@
     </w:p>
     <w:p>
       <w:pPr>
-        <w:pStyle w:val="a5"/>
+        <w:pStyle w:val="ListParagraph"/>
         <w:shd w:val="clear" w:color="auto" w:fill="FFFFFF"/>
         <w:spacing w:after="0" w:line="240" w:lineRule="auto"/>
         <w:ind w:hanging="360"/>
@@ -1446,7 +1446,7 @@
     </w:p>
     <w:p>
       <w:pPr>
-        <w:pStyle w:val="a5"/>
+        <w:pStyle w:val="ListParagraph"/>
         <w:shd w:val="clear" w:color="auto" w:fill="FFFFFF"/>
         <w:spacing w:after="0" w:line="240" w:lineRule="auto"/>
         <w:ind w:hanging="360"/>
@@ -1486,7 +1486,7 @@
     </w:p>
     <w:p>
       <w:pPr>
-        <w:pStyle w:val="a5"/>
+        <w:pStyle w:val="ListParagraph"/>
         <w:shd w:val="clear" w:color="auto" w:fill="FFFFFF"/>
         <w:spacing w:after="0" w:line="240" w:lineRule="auto"/>
         <w:ind w:hanging="360"/>
@@ -1550,10 +1550,10 @@
                     </pic:cNvPicPr>
                   </pic:nvPicPr>
                   <pic:blipFill>
-                    <a:blip r:embed="rId6">
+                    <a:blip r:embed="rId7">
                       <a:extLst>
                         <a:ext uri="{28A0092B-C50C-407E-A947-70E740481C1C}">
-                          <a14:useLocalDpi xmlns:a14="http://schemas.microsoft.com/office/drawing/2010/main" xmlns:wps="http://schemas.microsoft.com/office/word/2010/wordprocessingShape" xmlns:wpi="http://schemas.microsoft.com/office/word/2010/wordprocessingInk" xmlns:wpg="http://schemas.microsoft.com/office/word/2010/wordprocessingGroup" xmlns:w14="http://schemas.microsoft.com/office/word/2010/wordml" xmlns:w="http://schemas.openxmlformats.org/wordprocessingml/2006/main" xmlns:w10="urn:schemas-microsoft-com:office:word" xmlns:wp14="http://schemas.microsoft.com/office/word/2010/wordprocessingDrawing" xmlns:v="urn:schemas-microsoft-com:vml" xmlns:o="urn:schemas-microsoft-com:office:office" xmlns:mc="http://schemas.openxmlformats.org/markup-compatibility/2006" xmlns:wpc="http://schemas.microsoft.com/office/word/2010/wordprocessingCanvas" xmlns="" val="0"/>
+                          <a14:useLocalDpi xmlns:a14="http://schemas.microsoft.com/office/drawing/2010/main" val="0"/>
                         </a:ext>
                       </a:extLst>
                     </a:blip>
@@ -1584,7 +1584,7 @@
     </w:p>
     <w:p>
       <w:pPr>
-        <w:pStyle w:val="a5"/>
+        <w:pStyle w:val="ListParagraph"/>
         <w:shd w:val="clear" w:color="auto" w:fill="FFFFFF"/>
         <w:spacing w:after="0" w:line="240" w:lineRule="auto"/>
         <w:ind w:hanging="360"/>
@@ -1692,10 +1692,10 @@
                     </pic:cNvPicPr>
                   </pic:nvPicPr>
                   <pic:blipFill>
-                    <a:blip r:embed="rId14">
+                    <a:blip r:embed="rId15">
                       <a:extLst>
                         <a:ext uri="{28A0092B-C50C-407E-A947-70E740481C1C}">
-                          <a14:useLocalDpi xmlns:a14="http://schemas.microsoft.com/office/drawing/2010/main" xmlns:wps="http://schemas.microsoft.com/office/word/2010/wordprocessingShape" xmlns:wpi="http://schemas.microsoft.com/office/word/2010/wordprocessingInk" xmlns:wpg="http://schemas.microsoft.com/office/word/2010/wordprocessingGroup" xmlns:w14="http://schemas.microsoft.com/office/word/2010/wordml" xmlns:w="http://schemas.openxmlformats.org/wordprocessingml/2006/main" xmlns:w10="urn:schemas-microsoft-com:office:word" xmlns:wp14="http://schemas.microsoft.com/office/word/2010/wordprocessingDrawing" xmlns:v="urn:schemas-microsoft-com:vml" xmlns:o="urn:schemas-microsoft-com:office:office" xmlns:mc="http://schemas.openxmlformats.org/markup-compatibility/2006" xmlns:wpc="http://schemas.microsoft.com/office/word/2010/wordprocessingCanvas" xmlns="" val="0"/>
+                          <a14:useLocalDpi xmlns:a14="http://schemas.microsoft.com/office/drawing/2010/main" val="0"/>
                         </a:ext>
                       </a:extLst>
                     </a:blip>
@@ -1726,7 +1726,7 @@
     </w:p>
     <w:p>
       <w:pPr>
-        <w:pStyle w:val="a5"/>
+        <w:pStyle w:val="ListParagraph"/>
         <w:shd w:val="clear" w:color="auto" w:fill="FFFFFF"/>
         <w:spacing w:after="0" w:line="240" w:lineRule="auto"/>
         <w:ind w:hanging="360"/>
@@ -1801,7 +1801,7 @@
     </w:p>
     <w:p>
       <w:pPr>
-        <w:pStyle w:val="a5"/>
+        <w:pStyle w:val="ListParagraph"/>
         <w:shd w:val="clear" w:color="auto" w:fill="FFFFFF"/>
         <w:spacing w:after="0" w:line="240" w:lineRule="auto"/>
         <w:ind w:hanging="360"/>
@@ -1852,7 +1852,7 @@
     </w:p>
     <w:p>
       <w:pPr>
-        <w:pStyle w:val="a5"/>
+        <w:pStyle w:val="ListParagraph"/>
         <w:shd w:val="clear" w:color="auto" w:fill="FFFFFF"/>
         <w:spacing w:after="0" w:line="240" w:lineRule="auto"/>
         <w:ind w:hanging="360"/>
@@ -1904,10 +1904,10 @@
                     </pic:cNvPicPr>
                   </pic:nvPicPr>
                   <pic:blipFill>
-                    <a:blip r:embed="rId15">
+                    <a:blip r:embed="rId16">
                       <a:extLst>
                         <a:ext uri="{28A0092B-C50C-407E-A947-70E740481C1C}">
-                          <a14:useLocalDpi xmlns:a14="http://schemas.microsoft.com/office/drawing/2010/main" xmlns:wps="http://schemas.microsoft.com/office/word/2010/wordprocessingShape" xmlns:wpi="http://schemas.microsoft.com/office/word/2010/wordprocessingInk" xmlns:wpg="http://schemas.microsoft.com/office/word/2010/wordprocessingGroup" xmlns:w14="http://schemas.microsoft.com/office/word/2010/wordml" xmlns:w="http://schemas.openxmlformats.org/wordprocessingml/2006/main" xmlns:w10="urn:schemas-microsoft-com:office:word" xmlns:wp14="http://schemas.microsoft.com/office/word/2010/wordprocessingDrawing" xmlns:v="urn:schemas-microsoft-com:vml" xmlns:o="urn:schemas-microsoft-com:office:office" xmlns:mc="http://schemas.openxmlformats.org/markup-compatibility/2006" xmlns:wpc="http://schemas.microsoft.com/office/word/2010/wordprocessingCanvas" xmlns="" val="0"/>
+                          <a14:useLocalDpi xmlns:a14="http://schemas.microsoft.com/office/drawing/2010/main" val="0"/>
                         </a:ext>
                       </a:extLst>
                     </a:blip>
@@ -1995,7 +1995,7 @@
     </w:p>
     <w:p>
       <w:pPr>
-        <w:pStyle w:val="a5"/>
+        <w:pStyle w:val="ListParagraph"/>
         <w:shd w:val="clear" w:color="auto" w:fill="FFFFFF"/>
         <w:spacing w:after="0" w:line="240" w:lineRule="auto"/>
         <w:ind w:hanging="360"/>
@@ -2069,10 +2069,10 @@
                     </pic:cNvPicPr>
                   </pic:nvPicPr>
                   <pic:blipFill>
-                    <a:blip r:embed="rId16">
+                    <a:blip r:embed="rId17">
                       <a:extLst>
                         <a:ext uri="{28A0092B-C50C-407E-A947-70E740481C1C}">
-                          <a14:useLocalDpi xmlns:a14="http://schemas.microsoft.com/office/drawing/2010/main" xmlns:wps="http://schemas.microsoft.com/office/word/2010/wordprocessingShape" xmlns:wpi="http://schemas.microsoft.com/office/word/2010/wordprocessingInk" xmlns:wpg="http://schemas.microsoft.com/office/word/2010/wordprocessingGroup" xmlns:w14="http://schemas.microsoft.com/office/word/2010/wordml" xmlns:w="http://schemas.openxmlformats.org/wordprocessingml/2006/main" xmlns:w10="urn:schemas-microsoft-com:office:word" xmlns:wp14="http://schemas.microsoft.com/office/word/2010/wordprocessingDrawing" xmlns:v="urn:schemas-microsoft-com:vml" xmlns:o="urn:schemas-microsoft-com:office:office" xmlns:mc="http://schemas.openxmlformats.org/markup-compatibility/2006" xmlns:wpc="http://schemas.microsoft.com/office/word/2010/wordprocessingCanvas" xmlns="" val="0"/>
+                          <a14:useLocalDpi xmlns:a14="http://schemas.microsoft.com/office/drawing/2010/main" val="0"/>
                         </a:ext>
                       </a:extLst>
                     </a:blip>
@@ -2104,13 +2104,13 @@
     <w:p>
       <w:pPr>
         <w:rPr>
-          <w:rStyle w:val="a6"/>
-          <w:lang w:val="en-US"/>
-        </w:rPr>
-      </w:pPr>
-      <w:r>
-        <w:rPr>
-          <w:rStyle w:val="a6"/>
+          <w:rStyle w:val="IntenseEmphasis"/>
+          <w:lang w:val="en-US"/>
+        </w:rPr>
+      </w:pPr>
+      <w:r>
+        <w:rPr>
+          <w:rStyle w:val="IntenseEmphasis"/>
           <w:lang w:val="en-US"/>
         </w:rPr>
         <w:t>Fields Explanation:</w:t>
@@ -2118,7 +2118,7 @@
     </w:p>
     <w:p>
       <w:pPr>
-        <w:pStyle w:val="a5"/>
+        <w:pStyle w:val="ListParagraph"/>
         <w:shd w:val="clear" w:color="auto" w:fill="FFFFFF"/>
         <w:spacing w:after="0" w:line="240" w:lineRule="auto"/>
         <w:ind w:hanging="360"/>
@@ -2254,10 +2254,10 @@
                     </pic:cNvPicPr>
                   </pic:nvPicPr>
                   <pic:blipFill>
-                    <a:blip r:embed="rId17">
+                    <a:blip r:embed="rId18">
                       <a:extLst>
                         <a:ext uri="{28A0092B-C50C-407E-A947-70E740481C1C}">
-                          <a14:useLocalDpi xmlns:a14="http://schemas.microsoft.com/office/drawing/2010/main" xmlns:wps="http://schemas.microsoft.com/office/word/2010/wordprocessingShape" xmlns:wpi="http://schemas.microsoft.com/office/word/2010/wordprocessingInk" xmlns:wpg="http://schemas.microsoft.com/office/word/2010/wordprocessingGroup" xmlns:w14="http://schemas.microsoft.com/office/word/2010/wordml" xmlns:w="http://schemas.openxmlformats.org/wordprocessingml/2006/main" xmlns:w10="urn:schemas-microsoft-com:office:word" xmlns:wp14="http://schemas.microsoft.com/office/word/2010/wordprocessingDrawing" xmlns:v="urn:schemas-microsoft-com:vml" xmlns:o="urn:schemas-microsoft-com:office:office" xmlns:mc="http://schemas.openxmlformats.org/markup-compatibility/2006" xmlns:wpc="http://schemas.microsoft.com/office/word/2010/wordprocessingCanvas" xmlns="" val="0"/>
+                          <a14:useLocalDpi xmlns:a14="http://schemas.microsoft.com/office/drawing/2010/main" val="0"/>
                         </a:ext>
                       </a:extLst>
                     </a:blip>
@@ -2288,7 +2288,7 @@
     </w:p>
     <w:p>
       <w:pPr>
-        <w:pStyle w:val="a5"/>
+        <w:pStyle w:val="ListParagraph"/>
         <w:shd w:val="clear" w:color="auto" w:fill="FFFFFF"/>
         <w:spacing w:after="0" w:line="240" w:lineRule="auto"/>
         <w:ind w:hanging="360"/>
@@ -2363,10 +2363,10 @@
                     </pic:cNvPicPr>
                   </pic:nvPicPr>
                   <pic:blipFill>
-                    <a:blip r:embed="rId18">
+                    <a:blip r:embed="rId19">
                       <a:extLst>
                         <a:ext uri="{28A0092B-C50C-407E-A947-70E740481C1C}">
-                          <a14:useLocalDpi xmlns:a14="http://schemas.microsoft.com/office/drawing/2010/main" xmlns:wps="http://schemas.microsoft.com/office/word/2010/wordprocessingShape" xmlns:wpi="http://schemas.microsoft.com/office/word/2010/wordprocessingInk" xmlns:wpg="http://schemas.microsoft.com/office/word/2010/wordprocessingGroup" xmlns:w14="http://schemas.microsoft.com/office/word/2010/wordml" xmlns:w="http://schemas.openxmlformats.org/wordprocessingml/2006/main" xmlns:w10="urn:schemas-microsoft-com:office:word" xmlns:wp14="http://schemas.microsoft.com/office/word/2010/wordprocessingDrawing" xmlns:v="urn:schemas-microsoft-com:vml" xmlns:o="urn:schemas-microsoft-com:office:office" xmlns:mc="http://schemas.openxmlformats.org/markup-compatibility/2006" xmlns:wpc="http://schemas.microsoft.com/office/word/2010/wordprocessingCanvas" xmlns="" val="0"/>
+                          <a14:useLocalDpi xmlns:a14="http://schemas.microsoft.com/office/drawing/2010/main" val="0"/>
                         </a:ext>
                       </a:extLst>
                     </a:blip>
@@ -2397,7 +2397,7 @@
     </w:p>
     <w:p>
       <w:pPr>
-        <w:pStyle w:val="a5"/>
+        <w:pStyle w:val="ListParagraph"/>
         <w:shd w:val="clear" w:color="auto" w:fill="FFFFFF"/>
         <w:spacing w:after="0" w:line="240" w:lineRule="auto"/>
         <w:ind w:hanging="360"/>
@@ -2415,7 +2415,7 @@
     </w:p>
     <w:p>
       <w:pPr>
-        <w:pStyle w:val="a5"/>
+        <w:pStyle w:val="ListParagraph"/>
         <w:shd w:val="clear" w:color="auto" w:fill="FFFFFF"/>
         <w:spacing w:after="0" w:line="240" w:lineRule="auto"/>
         <w:ind w:hanging="360"/>
@@ -2464,7 +2464,6 @@
         </w:rPr>
         <w:t xml:space="preserve">es features for this user. So </w:t>
       </w:r>
-      <w:proofErr w:type="spellStart"/>
       <w:r>
         <w:rPr>
           <w:rFonts w:eastAsia="Times New Roman"/>
@@ -2476,7 +2475,6 @@
         </w:rPr>
         <w:t>s</w:t>
       </w:r>
-      <w:proofErr w:type="spellEnd"/>
       <w:r>
         <w:rPr>
           <w:rFonts w:eastAsia="Times New Roman"/>
@@ -2536,10 +2534,10 @@
                     </pic:cNvPicPr>
                   </pic:nvPicPr>
                   <pic:blipFill>
-                    <a:blip r:embed="rId19">
+                    <a:blip r:embed="rId20">
                       <a:extLst>
                         <a:ext uri="{28A0092B-C50C-407E-A947-70E740481C1C}">
-                          <a14:useLocalDpi xmlns:a14="http://schemas.microsoft.com/office/drawing/2010/main" xmlns:wps="http://schemas.microsoft.com/office/word/2010/wordprocessingShape" xmlns:wpi="http://schemas.microsoft.com/office/word/2010/wordprocessingInk" xmlns:wpg="http://schemas.microsoft.com/office/word/2010/wordprocessingGroup" xmlns:w14="http://schemas.microsoft.com/office/word/2010/wordml" xmlns:w="http://schemas.openxmlformats.org/wordprocessingml/2006/main" xmlns:w10="urn:schemas-microsoft-com:office:word" xmlns:wp14="http://schemas.microsoft.com/office/word/2010/wordprocessingDrawing" xmlns:v="urn:schemas-microsoft-com:vml" xmlns:o="urn:schemas-microsoft-com:office:office" xmlns:mc="http://schemas.openxmlformats.org/markup-compatibility/2006" xmlns:wpc="http://schemas.microsoft.com/office/word/2010/wordprocessingCanvas" xmlns="" val="0"/>
+                          <a14:useLocalDpi xmlns:a14="http://schemas.microsoft.com/office/drawing/2010/main" val="0"/>
                         </a:ext>
                       </a:extLst>
                     </a:blip>
@@ -2570,7 +2568,7 @@
     </w:p>
     <w:p>
       <w:pPr>
-        <w:pStyle w:val="a5"/>
+        <w:pStyle w:val="ListParagraph"/>
         <w:numPr>
           <w:ilvl w:val="0"/>
           <w:numId w:val="3"/>
@@ -2614,7 +2612,7 @@
     </w:p>
     <w:p>
       <w:pPr>
-        <w:pStyle w:val="a5"/>
+        <w:pStyle w:val="ListParagraph"/>
         <w:shd w:val="clear" w:color="auto" w:fill="FFFFFF"/>
         <w:spacing w:after="0" w:line="240" w:lineRule="auto"/>
         <w:jc w:val="both"/>
@@ -2665,10 +2663,10 @@
                     </pic:cNvPicPr>
                   </pic:nvPicPr>
                   <pic:blipFill>
-                    <a:blip r:embed="rId20">
+                    <a:blip r:embed="rId21">
                       <a:extLst>
                         <a:ext uri="{28A0092B-C50C-407E-A947-70E740481C1C}">
-                          <a14:useLocalDpi xmlns:a14="http://schemas.microsoft.com/office/drawing/2010/main" xmlns:wps="http://schemas.microsoft.com/office/word/2010/wordprocessingShape" xmlns:wpi="http://schemas.microsoft.com/office/word/2010/wordprocessingInk" xmlns:wpg="http://schemas.microsoft.com/office/word/2010/wordprocessingGroup" xmlns:w14="http://schemas.microsoft.com/office/word/2010/wordml" xmlns:w="http://schemas.openxmlformats.org/wordprocessingml/2006/main" xmlns:w10="urn:schemas-microsoft-com:office:word" xmlns:wp14="http://schemas.microsoft.com/office/word/2010/wordprocessingDrawing" xmlns:v="urn:schemas-microsoft-com:vml" xmlns:o="urn:schemas-microsoft-com:office:office" xmlns:mc="http://schemas.openxmlformats.org/markup-compatibility/2006" xmlns:wpc="http://schemas.microsoft.com/office/word/2010/wordprocessingCanvas" xmlns="" val="0"/>
+                          <a14:useLocalDpi xmlns:a14="http://schemas.microsoft.com/office/drawing/2010/main" val="0"/>
                         </a:ext>
                       </a:extLst>
                     </a:blip>
@@ -2792,10 +2790,10 @@
                     </pic:cNvPicPr>
                   </pic:nvPicPr>
                   <pic:blipFill>
-                    <a:blip r:embed="rId21">
+                    <a:blip r:embed="rId22">
                       <a:extLst>
                         <a:ext uri="{28A0092B-C50C-407E-A947-70E740481C1C}">
-                          <a14:useLocalDpi xmlns:a14="http://schemas.microsoft.com/office/drawing/2010/main" xmlns:wps="http://schemas.microsoft.com/office/word/2010/wordprocessingShape" xmlns:wpi="http://schemas.microsoft.com/office/word/2010/wordprocessingInk" xmlns:wpg="http://schemas.microsoft.com/office/word/2010/wordprocessingGroup" xmlns:w14="http://schemas.microsoft.com/office/word/2010/wordml" xmlns:w="http://schemas.openxmlformats.org/wordprocessingml/2006/main" xmlns:w10="urn:schemas-microsoft-com:office:word" xmlns:wp14="http://schemas.microsoft.com/office/word/2010/wordprocessingDrawing" xmlns:v="urn:schemas-microsoft-com:vml" xmlns:o="urn:schemas-microsoft-com:office:office" xmlns:mc="http://schemas.openxmlformats.org/markup-compatibility/2006" xmlns:wpc="http://schemas.microsoft.com/office/word/2010/wordprocessingCanvas" xmlns="" val="0"/>
+                          <a14:useLocalDpi xmlns:a14="http://schemas.microsoft.com/office/drawing/2010/main" val="0"/>
                         </a:ext>
                       </a:extLst>
                     </a:blip>
@@ -2918,10 +2916,10 @@
                     </pic:cNvPicPr>
                   </pic:nvPicPr>
                   <pic:blipFill>
-                    <a:blip r:embed="rId22">
+                    <a:blip r:embed="rId23">
                       <a:extLst>
                         <a:ext uri="{28A0092B-C50C-407E-A947-70E740481C1C}">
-                          <a14:useLocalDpi xmlns:a14="http://schemas.microsoft.com/office/drawing/2010/main" xmlns:wps="http://schemas.microsoft.com/office/word/2010/wordprocessingShape" xmlns:wpi="http://schemas.microsoft.com/office/word/2010/wordprocessingInk" xmlns:wpg="http://schemas.microsoft.com/office/word/2010/wordprocessingGroup" xmlns:w14="http://schemas.microsoft.com/office/word/2010/wordml" xmlns:w="http://schemas.openxmlformats.org/wordprocessingml/2006/main" xmlns:w10="urn:schemas-microsoft-com:office:word" xmlns:wp14="http://schemas.microsoft.com/office/word/2010/wordprocessingDrawing" xmlns:v="urn:schemas-microsoft-com:vml" xmlns:o="urn:schemas-microsoft-com:office:office" xmlns:mc="http://schemas.openxmlformats.org/markup-compatibility/2006" xmlns:wpc="http://schemas.microsoft.com/office/word/2010/wordprocessingCanvas" xmlns="" val="0"/>
+                          <a14:useLocalDpi xmlns:a14="http://schemas.microsoft.com/office/drawing/2010/main" val="0"/>
                         </a:ext>
                       </a:extLst>
                     </a:blip>
@@ -2959,12 +2957,10 @@
           <w:lang w:val="en-US"/>
         </w:rPr>
       </w:pPr>
-      <w:bookmarkStart w:id="0" w:name="_GoBack"/>
-      <w:bookmarkEnd w:id="0"/>
-    </w:p>
-    <w:p>
-      <w:pPr>
-        <w:pStyle w:val="a5"/>
+    </w:p>
+    <w:p>
+      <w:pPr>
+        <w:pStyle w:val="ListParagraph"/>
         <w:shd w:val="clear" w:color="auto" w:fill="FFFFFF"/>
         <w:spacing w:after="0" w:line="240" w:lineRule="auto"/>
         <w:ind w:hanging="360"/>
@@ -3069,10 +3065,10 @@
                     </pic:cNvPicPr>
                   </pic:nvPicPr>
                   <pic:blipFill>
-                    <a:blip r:embed="rId23">
+                    <a:blip r:embed="rId24">
                       <a:extLst>
                         <a:ext uri="{28A0092B-C50C-407E-A947-70E740481C1C}">
-                          <a14:useLocalDpi xmlns:a14="http://schemas.microsoft.com/office/drawing/2010/main" xmlns:wps="http://schemas.microsoft.com/office/word/2010/wordprocessingShape" xmlns:wpi="http://schemas.microsoft.com/office/word/2010/wordprocessingInk" xmlns:wpg="http://schemas.microsoft.com/office/word/2010/wordprocessingGroup" xmlns:w14="http://schemas.microsoft.com/office/word/2010/wordml" xmlns:w="http://schemas.openxmlformats.org/wordprocessingml/2006/main" xmlns:w10="urn:schemas-microsoft-com:office:word" xmlns:wp14="http://schemas.microsoft.com/office/word/2010/wordprocessingDrawing" xmlns:v="urn:schemas-microsoft-com:vml" xmlns:o="urn:schemas-microsoft-com:office:office" xmlns:mc="http://schemas.openxmlformats.org/markup-compatibility/2006" xmlns:wpc="http://schemas.microsoft.com/office/word/2010/wordprocessingCanvas" xmlns="" val="0"/>
+                          <a14:useLocalDpi xmlns:a14="http://schemas.microsoft.com/office/drawing/2010/main" val="0"/>
                         </a:ext>
                       </a:extLst>
                     </a:blip>
@@ -3156,7 +3152,7 @@
     </w:p>
     <w:p>
       <w:pPr>
-        <w:pStyle w:val="a5"/>
+        <w:pStyle w:val="ListParagraph"/>
         <w:numPr>
           <w:ilvl w:val="0"/>
           <w:numId w:val="4"/>
@@ -3243,7 +3239,7 @@
                     </pic:cNvPicPr>
                   </pic:nvPicPr>
                   <pic:blipFill>
-                    <a:blip r:embed="rId24"/>
+                    <a:blip r:embed="rId25"/>
                     <a:srcRect/>
                     <a:stretch>
                       <a:fillRect/>
@@ -3285,7 +3281,7 @@
     </w:p>
     <w:p>
       <w:pPr>
-        <w:pStyle w:val="a5"/>
+        <w:pStyle w:val="ListParagraph"/>
         <w:numPr>
           <w:ilvl w:val="0"/>
           <w:numId w:val="4"/>
@@ -3343,7 +3339,7 @@
                     </pic:cNvPicPr>
                   </pic:nvPicPr>
                   <pic:blipFill>
-                    <a:blip r:embed="rId25"/>
+                    <a:blip r:embed="rId26"/>
                     <a:srcRect/>
                     <a:stretch>
                       <a:fillRect/>
@@ -3420,7 +3416,7 @@
                     </pic:cNvPicPr>
                   </pic:nvPicPr>
                   <pic:blipFill>
-                    <a:blip r:embed="rId26"/>
+                    <a:blip r:embed="rId27"/>
                     <a:srcRect/>
                     <a:stretch>
                       <a:fillRect/>
@@ -3462,7 +3458,7 @@
     </w:p>
     <w:p>
       <w:pPr>
-        <w:pStyle w:val="a5"/>
+        <w:pStyle w:val="ListParagraph"/>
         <w:numPr>
           <w:ilvl w:val="0"/>
           <w:numId w:val="4"/>
@@ -3481,7 +3477,36 @@
           <w:szCs w:val="24"/>
           <w:lang w:val="en-US"/>
         </w:rPr>
-        <w:t xml:space="preserve">When Company Registration Form submitted by new user ETE </w:t>
+        <w:t>When Company Registr</w:t>
+      </w:r>
+      <w:r>
+        <w:rPr>
+          <w:rFonts w:asciiTheme="minorHAnsi" w:hAnsiTheme="minorHAnsi"/>
+          <w:sz w:val="24"/>
+          <w:szCs w:val="24"/>
+          <w:lang w:val="en-US"/>
+        </w:rPr>
+        <w:t>ation Form submitted by new customer</w:t>
+      </w:r>
+      <w:bookmarkStart w:id="0" w:name="_GoBack"/>
+      <w:bookmarkEnd w:id="0"/>
+      <w:r>
+        <w:rPr>
+          <w:rFonts w:asciiTheme="minorHAnsi" w:hAnsiTheme="minorHAnsi"/>
+          <w:sz w:val="24"/>
+          <w:szCs w:val="24"/>
+          <w:lang w:val="en-US"/>
+        </w:rPr>
+        <w:t>,</w:t>
+      </w:r>
+      <w:r>
+        <w:rPr>
+          <w:rFonts w:asciiTheme="minorHAnsi" w:hAnsiTheme="minorHAnsi"/>
+          <w:sz w:val="24"/>
+          <w:szCs w:val="24"/>
+          <w:lang w:val="en-US"/>
+        </w:rPr>
+        <w:t xml:space="preserve"> ETE </w:t>
       </w:r>
       <w:proofErr w:type="spellStart"/>
       <w:r>
@@ -3524,7 +3549,7 @@
     </w:p>
     <w:p>
       <w:pPr>
-        <w:pStyle w:val="a5"/>
+        <w:pStyle w:val="ListParagraph"/>
         <w:jc w:val="center"/>
         <w:rPr>
           <w:rFonts w:asciiTheme="minorHAnsi" w:hAnsiTheme="minorHAnsi"/>
@@ -3559,7 +3584,7 @@
                     </pic:cNvPicPr>
                   </pic:nvPicPr>
                   <pic:blipFill>
-                    <a:blip r:embed="rId27"/>
+                    <a:blip r:embed="rId28"/>
                     <a:srcRect/>
                     <a:stretch>
                       <a:fillRect/>
@@ -3590,7 +3615,7 @@
     </w:p>
     <w:p>
       <w:pPr>
-        <w:pStyle w:val="a5"/>
+        <w:pStyle w:val="ListParagraph"/>
         <w:numPr>
           <w:ilvl w:val="0"/>
           <w:numId w:val="4"/>
@@ -3643,7 +3668,7 @@
 </file>
 
 <file path=word/numbering.xml><?xml version="1.0" encoding="utf-8"?>
-<w:numbering xmlns:ve="http://schemas.openxmlformats.org/markup-compatibility/2006" xmlns:o="urn:schemas-microsoft-com:office:office" xmlns:r="http://schemas.openxmlformats.org/officeDocument/2006/relationships" xmlns:m="http://schemas.openxmlformats.org/officeDocument/2006/math" xmlns:v="urn:schemas-microsoft-com:vml" xmlns:wp="http://schemas.openxmlformats.org/drawingml/2006/wordprocessingDrawing" xmlns:w10="urn:schemas-microsoft-com:office:word" xmlns:w="http://schemas.openxmlformats.org/wordprocessingml/2006/main" xmlns:wne="http://schemas.microsoft.com/office/word/2006/wordml">
+<w:numbering xmlns:wpc="http://schemas.microsoft.com/office/word/2010/wordprocessingCanvas" xmlns:mc="http://schemas.openxmlformats.org/markup-compatibility/2006" xmlns:o="urn:schemas-microsoft-com:office:office" xmlns:r="http://schemas.openxmlformats.org/officeDocument/2006/relationships" xmlns:m="http://schemas.openxmlformats.org/officeDocument/2006/math" xmlns:v="urn:schemas-microsoft-com:vml" xmlns:wp14="http://schemas.microsoft.com/office/word/2010/wordprocessingDrawing" xmlns:wp="http://schemas.openxmlformats.org/drawingml/2006/wordprocessingDrawing" xmlns:w10="urn:schemas-microsoft-com:office:word" xmlns:w="http://schemas.openxmlformats.org/wordprocessingml/2006/main" xmlns:w14="http://schemas.microsoft.com/office/word/2010/wordml" xmlns:wpg="http://schemas.microsoft.com/office/word/2010/wordprocessingGroup" xmlns:wpi="http://schemas.microsoft.com/office/word/2010/wordprocessingInk" xmlns:wne="http://schemas.microsoft.com/office/word/2006/wordml" xmlns:wps="http://schemas.microsoft.com/office/word/2010/wordprocessingShape" mc:Ignorable="w14 wp14">
   <w:abstractNum w:abstractNumId="0">
     <w:nsid w:val="08041FE5"/>
     <w:multiLevelType w:val="hybridMultilevel"/>
@@ -4017,7 +4042,7 @@
 </file>
 
 <file path=word/styles.xml><?xml version="1.0" encoding="utf-8"?>
-<w:styles xmlns:r="http://schemas.openxmlformats.org/officeDocument/2006/relationships" xmlns:w="http://schemas.openxmlformats.org/wordprocessingml/2006/main">
+<w:styles xmlns:mc="http://schemas.openxmlformats.org/markup-compatibility/2006" xmlns:r="http://schemas.openxmlformats.org/officeDocument/2006/relationships" xmlns:w="http://schemas.openxmlformats.org/wordprocessingml/2006/main" xmlns:w14="http://schemas.microsoft.com/office/word/2010/wordml" mc:Ignorable="w14">
   <w:docDefaults>
     <w:rPrDefault>
       <w:rPr>
@@ -4166,7 +4191,7 @@
     <w:lsdException w:name="Bibliography" w:uiPriority="37"/>
     <w:lsdException w:name="TOC Heading" w:uiPriority="39" w:qFormat="1"/>
   </w:latentStyles>
-  <w:style w:type="paragraph" w:default="1" w:styleId="a">
+  <w:style w:type="paragraph" w:default="1" w:styleId="Normal">
     <w:name w:val="Normal"/>
     <w:qFormat/>
     <w:rsid w:val="00E479D4"/>
@@ -4179,11 +4204,11 @@
       <w:lang w:eastAsia="en-US"/>
     </w:rPr>
   </w:style>
-  <w:style w:type="paragraph" w:styleId="1">
+  <w:style w:type="paragraph" w:styleId="Heading1">
     <w:name w:val="heading 1"/>
-    <w:basedOn w:val="a"/>
-    <w:next w:val="a"/>
-    <w:link w:val="10"/>
+    <w:basedOn w:val="Normal"/>
+    <w:next w:val="Normal"/>
+    <w:link w:val="Heading1Char"/>
     <w:uiPriority w:val="9"/>
     <w:qFormat/>
     <w:rsid w:val="00667F3D"/>
@@ -4202,10 +4227,10 @@
       <w:szCs w:val="28"/>
     </w:rPr>
   </w:style>
-  <w:style w:type="paragraph" w:styleId="2">
+  <w:style w:type="paragraph" w:styleId="Heading2">
     <w:name w:val="heading 2"/>
-    <w:basedOn w:val="a"/>
-    <w:link w:val="20"/>
+    <w:basedOn w:val="Normal"/>
+    <w:link w:val="Heading2Char"/>
     <w:uiPriority w:val="9"/>
     <w:qFormat/>
     <w:rsid w:val="00860A6B"/>
@@ -4222,11 +4247,11 @@
       <w:lang w:eastAsia="ru-RU"/>
     </w:rPr>
   </w:style>
-  <w:style w:type="paragraph" w:styleId="3">
+  <w:style w:type="paragraph" w:styleId="Heading3">
     <w:name w:val="heading 3"/>
-    <w:basedOn w:val="a"/>
-    <w:next w:val="a"/>
-    <w:link w:val="30"/>
+    <w:basedOn w:val="Normal"/>
+    <w:next w:val="Normal"/>
+    <w:link w:val="Heading3Char"/>
     <w:uiPriority w:val="9"/>
     <w:unhideWhenUsed/>
     <w:qFormat/>
@@ -4244,18 +4269,17 @@
       <w:color w:val="4F81BD"/>
     </w:rPr>
   </w:style>
-  <w:style w:type="character" w:default="1" w:styleId="a0">
+  <w:style w:type="character" w:default="1" w:styleId="DefaultParagraphFont">
     <w:name w:val="Default Paragraph Font"/>
     <w:uiPriority w:val="1"/>
     <w:semiHidden/>
     <w:unhideWhenUsed/>
   </w:style>
-  <w:style w:type="table" w:default="1" w:styleId="a1">
+  <w:style w:type="table" w:default="1" w:styleId="TableNormal">
     <w:name w:val="Normal Table"/>
     <w:uiPriority w:val="99"/>
     <w:semiHidden/>
     <w:unhideWhenUsed/>
-    <w:qFormat/>
     <w:tblPr>
       <w:tblInd w:w="0" w:type="dxa"/>
       <w:tblCellMar>
@@ -4266,16 +4290,16 @@
       </w:tblCellMar>
     </w:tblPr>
   </w:style>
-  <w:style w:type="numbering" w:default="1" w:styleId="a2">
+  <w:style w:type="numbering" w:default="1" w:styleId="NoList">
     <w:name w:val="No List"/>
     <w:uiPriority w:val="99"/>
     <w:semiHidden/>
     <w:unhideWhenUsed/>
   </w:style>
-  <w:style w:type="character" w:customStyle="1" w:styleId="20">
-    <w:name w:val="Заголовок 2 Знак"/>
-    <w:basedOn w:val="a0"/>
-    <w:link w:val="2"/>
+  <w:style w:type="character" w:customStyle="1" w:styleId="Heading2Char">
+    <w:name w:val="Heading 2 Char"/>
+    <w:basedOn w:val="DefaultParagraphFont"/>
+    <w:link w:val="Heading2"/>
     <w:uiPriority w:val="9"/>
     <w:rsid w:val="00860A6B"/>
     <w:rPr>
@@ -4287,10 +4311,10 @@
       <w:lang w:eastAsia="ru-RU"/>
     </w:rPr>
   </w:style>
-  <w:style w:type="paragraph" w:styleId="a3">
+  <w:style w:type="paragraph" w:styleId="BalloonText">
     <w:name w:val="Balloon Text"/>
-    <w:basedOn w:val="a"/>
-    <w:link w:val="a4"/>
+    <w:basedOn w:val="Normal"/>
+    <w:link w:val="BalloonTextChar"/>
     <w:uiPriority w:val="99"/>
     <w:semiHidden/>
     <w:unhideWhenUsed/>
@@ -4304,10 +4328,10 @@
       <w:szCs w:val="16"/>
     </w:rPr>
   </w:style>
-  <w:style w:type="character" w:customStyle="1" w:styleId="a4">
-    <w:name w:val="Текст выноски Знак"/>
-    <w:basedOn w:val="a0"/>
-    <w:link w:val="a3"/>
+  <w:style w:type="character" w:customStyle="1" w:styleId="BalloonTextChar">
+    <w:name w:val="Balloon Text Char"/>
+    <w:basedOn w:val="DefaultParagraphFont"/>
+    <w:link w:val="BalloonText"/>
     <w:uiPriority w:val="99"/>
     <w:semiHidden/>
     <w:rsid w:val="00860A6B"/>
@@ -4317,10 +4341,10 @@
       <w:szCs w:val="16"/>
     </w:rPr>
   </w:style>
-  <w:style w:type="character" w:customStyle="1" w:styleId="10">
-    <w:name w:val="Заголовок 1 Знак"/>
-    <w:basedOn w:val="a0"/>
-    <w:link w:val="1"/>
+  <w:style w:type="character" w:customStyle="1" w:styleId="Heading1Char">
+    <w:name w:val="Heading 1 Char"/>
+    <w:basedOn w:val="DefaultParagraphFont"/>
+    <w:link w:val="Heading1"/>
     <w:uiPriority w:val="9"/>
     <w:rsid w:val="00667F3D"/>
     <w:rPr>
@@ -4333,10 +4357,10 @@
       <w:lang w:eastAsia="en-US"/>
     </w:rPr>
   </w:style>
-  <w:style w:type="character" w:customStyle="1" w:styleId="30">
-    <w:name w:val="Заголовок 3 Знак"/>
-    <w:basedOn w:val="a0"/>
-    <w:link w:val="3"/>
+  <w:style w:type="character" w:customStyle="1" w:styleId="Heading3Char">
+    <w:name w:val="Heading 3 Char"/>
+    <w:basedOn w:val="DefaultParagraphFont"/>
+    <w:link w:val="Heading3"/>
     <w:uiPriority w:val="9"/>
     <w:rsid w:val="00667F3D"/>
     <w:rPr>
@@ -4349,9 +4373,9 @@
       <w:lang w:eastAsia="en-US"/>
     </w:rPr>
   </w:style>
-  <w:style w:type="paragraph" w:styleId="a5">
+  <w:style w:type="paragraph" w:styleId="ListParagraph">
     <w:name w:val="List Paragraph"/>
-    <w:basedOn w:val="a"/>
+    <w:basedOn w:val="Normal"/>
     <w:uiPriority w:val="34"/>
     <w:qFormat/>
     <w:rsid w:val="00667F3D"/>
@@ -4360,9 +4384,9 @@
       <w:contextualSpacing/>
     </w:pPr>
   </w:style>
-  <w:style w:type="character" w:styleId="a6">
+  <w:style w:type="character" w:styleId="IntenseEmphasis">
     <w:name w:val="Intense Emphasis"/>
-    <w:basedOn w:val="a0"/>
+    <w:basedOn w:val="DefaultParagraphFont"/>
     <w:uiPriority w:val="21"/>
     <w:qFormat/>
     <w:rsid w:val="00667F3D"/>
@@ -4616,7 +4640,6 @@
     <w:uiPriority w:val="99"/>
     <w:semiHidden/>
     <w:unhideWhenUsed/>
-    <w:qFormat/>
     <w:tblPr>
       <w:tblInd w:w="0" w:type="dxa"/>
       <w:tblCellMar>
@@ -5028,7 +5051,7 @@
 </file>
 
 <file path=customXml/itemProps1.xml><?xml version="1.0" encoding="utf-8"?>
-<ds:datastoreItem xmlns:ds="http://schemas.openxmlformats.org/officeDocument/2006/customXml" ds:itemID="{FC536AB1-BA0C-45F0-847B-3FC0DAD4E02E}">
+<ds:datastoreItem xmlns:ds="http://schemas.openxmlformats.org/officeDocument/2006/customXml" ds:itemID="{A208F395-1C1B-4A97-994F-8C7637F36F7F}">
   <ds:schemaRefs>
     <ds:schemaRef ds:uri="http://schemas.openxmlformats.org/officeDocument/2006/bibliography"/>
   </ds:schemaRefs>

</xml_diff>

<commit_message>
Issue #77: Changes of some images in ETE Reman admin user guid
</commit_message>
<xml_diff>
--- a/_project_docs/ETE Reman User Guide.docx
+++ b/_project_docs/ETE Reman User Guide.docx
@@ -3047,11 +3047,12 @@
           <w:szCs w:val="24"/>
           <w:lang w:eastAsia="ru-RU"/>
         </w:rPr>
+        <w:lastRenderedPageBreak/>
         <w:drawing>
           <wp:inline distT="0" distB="0" distL="0" distR="0">
-            <wp:extent cx="6956425" cy="1512570"/>
+            <wp:extent cx="6478270" cy="4121785"/>
             <wp:effectExtent l="0" t="0" r="0" b="0"/>
-            <wp:docPr id="19" name="Picture 19"/>
+            <wp:docPr id="24" name="Picture 24"/>
             <wp:cNvGraphicFramePr>
               <a:graphicFrameLocks xmlns:a="http://schemas.openxmlformats.org/drawingml/2006/main" noChangeAspect="1"/>
             </wp:cNvGraphicFramePr>
@@ -3059,7 +3060,7 @@
               <a:graphicData uri="http://schemas.openxmlformats.org/drawingml/2006/picture">
                 <pic:pic xmlns:pic="http://schemas.openxmlformats.org/drawingml/2006/picture">
                   <pic:nvPicPr>
-                    <pic:cNvPr id="0" name="Picture 19"/>
+                    <pic:cNvPr id="0" name="Picture 1"/>
                     <pic:cNvPicPr>
                       <a:picLocks noChangeAspect="1" noChangeArrowheads="1"/>
                     </pic:cNvPicPr>
@@ -3080,7 +3081,7 @@
                   <pic:spPr bwMode="auto">
                     <a:xfrm>
                       <a:off x="0" y="0"/>
-                      <a:ext cx="6956425" cy="1512570"/>
+                      <a:ext cx="6478270" cy="4121785"/>
                     </a:xfrm>
                     <a:prstGeom prst="rect">
                       <a:avLst/>
@@ -3096,6 +3097,8 @@
           </wp:inline>
         </w:drawing>
       </w:r>
+      <w:bookmarkStart w:id="0" w:name="_GoBack"/>
+      <w:bookmarkEnd w:id="0"/>
     </w:p>
     <w:p>
       <w:pPr>
@@ -3135,7 +3138,6 @@
           <w:szCs w:val="24"/>
           <w:lang w:val="en-US"/>
         </w:rPr>
-        <w:lastRenderedPageBreak/>
         <w:t xml:space="preserve">Company registration request </w:t>
       </w:r>
     </w:p>
@@ -3300,6 +3302,7 @@
           <w:szCs w:val="24"/>
           <w:lang w:val="en-US"/>
         </w:rPr>
+        <w:lastRenderedPageBreak/>
         <w:t>In the Company Registration Request page  you should fill all required fields as shown below and click on Submit button:</w:t>
       </w:r>
     </w:p>
@@ -3397,7 +3400,6 @@
           <w:szCs w:val="24"/>
           <w:lang w:eastAsia="ru-RU"/>
         </w:rPr>
-        <w:lastRenderedPageBreak/>
         <w:drawing>
           <wp:inline distT="0" distB="0" distL="0" distR="0">
             <wp:extent cx="5467350" cy="1149398"/>
@@ -3486,18 +3488,7 @@
           <w:szCs w:val="24"/>
           <w:lang w:val="en-US"/>
         </w:rPr>
-        <w:t>ation Form submitted by new customer</w:t>
-      </w:r>
-      <w:bookmarkStart w:id="0" w:name="_GoBack"/>
-      <w:bookmarkEnd w:id="0"/>
-      <w:r>
-        <w:rPr>
-          <w:rFonts w:asciiTheme="minorHAnsi" w:hAnsiTheme="minorHAnsi"/>
-          <w:sz w:val="24"/>
-          <w:szCs w:val="24"/>
-          <w:lang w:val="en-US"/>
-        </w:rPr>
-        <w:t>,</w:t>
+        <w:t>ation Form submitted by new customer,</w:t>
       </w:r>
       <w:r>
         <w:rPr>
@@ -5051,7 +5042,7 @@
 </file>
 
 <file path=customXml/itemProps1.xml><?xml version="1.0" encoding="utf-8"?>
-<ds:datastoreItem xmlns:ds="http://schemas.openxmlformats.org/officeDocument/2006/customXml" ds:itemID="{A208F395-1C1B-4A97-994F-8C7637F36F7F}">
+<ds:datastoreItem xmlns:ds="http://schemas.openxmlformats.org/officeDocument/2006/customXml" ds:itemID="{01F0125C-FFAC-4BC1-B596-C37CA4C3E763}">
   <ds:schemaRefs>
     <ds:schemaRef ds:uri="http://schemas.openxmlformats.org/officeDocument/2006/bibliography"/>
   </ds:schemaRefs>

</xml_diff>